<commit_message>
made changes to showcase files
</commit_message>
<xml_diff>
--- a/Showcase/Project Report.docx
+++ b/Showcase/Project Report.docx
@@ -1257,11 +1257,653 @@
       </w:pPr>
       <w:r>
         <w:rPr>
-          <w:bCs/>
+          <w:rFonts w:ascii="Lucida Console" w:hAnsi="Lucida Console"/>
+          <w:bCs/>
+          <w:noProof/>
+          <w:lang w:val="en-US"/>
+        </w:rPr>
+        <mc:AlternateContent>
+          <mc:Choice Requires="wps">
+            <w:drawing>
+              <wp:anchor distT="0" distB="0" distL="114300" distR="114300" simplePos="0" relativeHeight="251659264" behindDoc="0" locked="0" layoutInCell="1" allowOverlap="1" wp14:anchorId="489FD08F" wp14:editId="01A72E1C">
+                <wp:simplePos x="0" y="0"/>
+                <wp:positionH relativeFrom="column">
+                  <wp:posOffset>-134620</wp:posOffset>
+                </wp:positionH>
+                <wp:positionV relativeFrom="paragraph">
+                  <wp:posOffset>405130</wp:posOffset>
+                </wp:positionV>
+                <wp:extent cx="3299460" cy="2487930"/>
+                <wp:effectExtent l="0" t="0" r="15240" b="26670"/>
+                <wp:wrapNone/>
+                <wp:docPr id="629152206" name="Rectangle: Rounded Corners 1"/>
+                <wp:cNvGraphicFramePr/>
+                <a:graphic xmlns:a="http://schemas.openxmlformats.org/drawingml/2006/main">
+                  <a:graphicData uri="http://schemas.microsoft.com/office/word/2010/wordprocessingShape">
+                    <wps:wsp>
+                      <wps:cNvSpPr/>
+                      <wps:spPr>
+                        <a:xfrm>
+                          <a:off x="0" y="0"/>
+                          <a:ext cx="3299460" cy="2487930"/>
+                        </a:xfrm>
+                        <a:prstGeom prst="roundRect">
+                          <a:avLst/>
+                        </a:prstGeom>
+                      </wps:spPr>
+                      <wps:style>
+                        <a:lnRef idx="2">
+                          <a:schemeClr val="accent1">
+                            <a:shade val="15000"/>
+                          </a:schemeClr>
+                        </a:lnRef>
+                        <a:fillRef idx="1">
+                          <a:schemeClr val="accent1"/>
+                        </a:fillRef>
+                        <a:effectRef idx="0">
+                          <a:schemeClr val="accent1"/>
+                        </a:effectRef>
+                        <a:fontRef idx="minor">
+                          <a:schemeClr val="lt1"/>
+                        </a:fontRef>
+                      </wps:style>
+                      <wps:bodyPr rot="0" spcFirstLastPara="0" vertOverflow="overflow" horzOverflow="overflow" vert="horz" wrap="square" lIns="91440" tIns="45720" rIns="91440" bIns="45720" numCol="1" spcCol="0" rtlCol="0" fromWordArt="0" anchor="ctr" anchorCtr="0" forceAA="0" compatLnSpc="1">
+                        <a:prstTxWarp prst="textNoShape">
+                          <a:avLst/>
+                        </a:prstTxWarp>
+                        <a:noAutofit/>
+                      </wps:bodyPr>
+                    </wps:wsp>
+                  </a:graphicData>
+                </a:graphic>
+                <wp14:sizeRelH relativeFrom="margin">
+                  <wp14:pctWidth>0</wp14:pctWidth>
+                </wp14:sizeRelH>
+                <wp14:sizeRelV relativeFrom="margin">
+                  <wp14:pctHeight>0</wp14:pctHeight>
+                </wp14:sizeRelV>
+              </wp:anchor>
+            </w:drawing>
+          </mc:Choice>
+          <mc:Fallback>
+            <w:pict>
+              <v:roundrect w14:anchorId="5271F28C" id="Rectangle: Rounded Corners 1" o:spid="_x0000_s1026" style="position:absolute;margin-left:-10.6pt;margin-top:31.9pt;width:259.8pt;height:195.9pt;z-index:251659264;visibility:visible;mso-wrap-style:square;mso-width-percent:0;mso-height-percent:0;mso-wrap-distance-left:9pt;mso-wrap-distance-top:0;mso-wrap-distance-right:9pt;mso-wrap-distance-bottom:0;mso-position-horizontal:absolute;mso-position-horizontal-relative:text;mso-position-vertical:absolute;mso-position-vertical-relative:text;mso-width-percent:0;mso-height-percent:0;mso-width-relative:margin;mso-height-relative:margin;v-text-anchor:middle" arcsize="10923f" o:gfxdata="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" fillcolor="#4472c4 [3204]" strokecolor="#09101d [484]" strokeweight="1pt">
+                <v:stroke joinstyle="miter"/>
+              </v:roundrect>
+            </w:pict>
+          </mc:Fallback>
+        </mc:AlternateContent>
+      </w:r>
+      <w:r>
+        <w:rPr>
+          <w:bCs/>
+          <w:noProof/>
           <w:sz w:val="32"/>
           <w:szCs w:val="32"/>
         </w:rPr>
-        <w:t>Technical Architecture Breakdown</w:t>
+        <mc:AlternateContent>
+          <mc:Choice Requires="wps">
+            <w:drawing>
+              <wp:anchor distT="45720" distB="45720" distL="114300" distR="114300" simplePos="0" relativeHeight="251661312" behindDoc="1" locked="0" layoutInCell="1" allowOverlap="1" wp14:anchorId="61CEE23C" wp14:editId="28041963">
+                <wp:simplePos x="0" y="0"/>
+                <wp:positionH relativeFrom="column">
+                  <wp:posOffset>-176530</wp:posOffset>
+                </wp:positionH>
+                <wp:positionV relativeFrom="paragraph">
+                  <wp:posOffset>546100</wp:posOffset>
+                </wp:positionV>
+                <wp:extent cx="3276600" cy="2404110"/>
+                <wp:effectExtent l="0" t="0" r="0" b="0"/>
+                <wp:wrapThrough wrapText="bothSides">
+                  <wp:wrapPolygon edited="0">
+                    <wp:start x="377" y="0"/>
+                    <wp:lineTo x="377" y="21395"/>
+                    <wp:lineTo x="21098" y="21395"/>
+                    <wp:lineTo x="21098" y="0"/>
+                    <wp:lineTo x="377" y="0"/>
+                  </wp:wrapPolygon>
+                </wp:wrapThrough>
+                <wp:docPr id="217" name="Text Box 2"/>
+                <wp:cNvGraphicFramePr>
+                  <a:graphicFrameLocks xmlns:a="http://schemas.openxmlformats.org/drawingml/2006/main"/>
+                </wp:cNvGraphicFramePr>
+                <a:graphic xmlns:a="http://schemas.openxmlformats.org/drawingml/2006/main">
+                  <a:graphicData uri="http://schemas.microsoft.com/office/word/2010/wordprocessingShape">
+                    <wps:wsp>
+                      <wps:cNvSpPr txBox="1">
+                        <a:spLocks noChangeArrowheads="1"/>
+                      </wps:cNvSpPr>
+                      <wps:spPr bwMode="auto">
+                        <a:xfrm>
+                          <a:off x="0" y="0"/>
+                          <a:ext cx="3276600" cy="2404110"/>
+                        </a:xfrm>
+                        <a:prstGeom prst="rect">
+                          <a:avLst/>
+                        </a:prstGeom>
+                        <a:noFill/>
+                        <a:ln w="9525">
+                          <a:noFill/>
+                          <a:miter lim="800000"/>
+                          <a:headEnd/>
+                          <a:tailEnd/>
+                        </a:ln>
+                      </wps:spPr>
+                      <wps:txbx>
+                        <w:txbxContent>
+                          <w:p>
+                            <w:pPr>
+                              <w:jc w:val="center"/>
+                              <w:rPr>
+                                <w:rFonts w:ascii="Lucida Console" w:hAnsi="Lucida Console"/>
+                                <w:bCs/>
+                                <w:lang w:val="en-US"/>
+                              </w:rPr>
+                            </w:pPr>
+                            <w:r>
+                              <w:rPr>
+                                <w:rFonts w:ascii="Lucida Console" w:hAnsi="Lucida Console"/>
+                                <w:bCs/>
+                                <w:lang w:val="en-US"/>
+                              </w:rPr>
+                              <w:t>[Web Upload Interface (NodeJS)]</w:t>
+                            </w:r>
+                          </w:p>
+                          <w:p>
+                            <w:pPr>
+                              <w:jc w:val="center"/>
+                              <w:rPr>
+                                <w:rFonts w:ascii="Lucida Console" w:hAnsi="Lucida Console"/>
+                                <w:bCs/>
+                                <w:lang w:val="en-US"/>
+                              </w:rPr>
+                            </w:pPr>
+                            <w:r>
+                              <w:rPr>
+                                <w:rFonts w:ascii="Lucida Console" w:hAnsi="Lucida Console"/>
+                                <w:bCs/>
+                                <w:lang w:val="en-US"/>
+                              </w:rPr>
+                              <w:t>↓</w:t>
+                            </w:r>
+                          </w:p>
+                          <w:p>
+                            <w:pPr>
+                              <w:jc w:val="center"/>
+                              <w:rPr>
+                                <w:rFonts w:ascii="Lucida Console" w:hAnsi="Lucida Console"/>
+                                <w:bCs/>
+                                <w:lang w:val="en-US"/>
+                              </w:rPr>
+                            </w:pPr>
+                            <w:r>
+                              <w:rPr>
+                                <w:rFonts w:ascii="Lucida Console" w:hAnsi="Lucida Console"/>
+                                <w:bCs/>
+                                <w:lang w:val="en-US"/>
+                              </w:rPr>
+                              <w:t>[Raspberry Pi 5 Server]</w:t>
+                            </w:r>
+                          </w:p>
+                          <w:p>
+                            <w:pPr>
+                              <w:spacing w:after="20"/>
+                              <w:jc w:val="center"/>
+                              <w:rPr>
+                                <w:rFonts w:ascii="Lucida Console" w:hAnsi="Lucida Console"/>
+                                <w:bCs/>
+                                <w:lang w:val="en-US"/>
+                              </w:rPr>
+                            </w:pPr>
+                            <w:r>
+                              <w:rPr>
+                                <w:rFonts w:ascii="Lucida Console" w:hAnsi="Lucida Console" w:cs="Arial"/>
+                                <w:bCs/>
+                                <w:lang w:val="en-US"/>
+                              </w:rPr>
+                              <w:t xml:space="preserve">     </w:t>
+                            </w:r>
+                            <w:r>
+                              <w:rPr>
+                                <w:rFonts w:ascii="Lucida Console" w:hAnsi="Lucida Console" w:cs="Arial"/>
+                                <w:bCs/>
+                                <w:lang w:val="en-US"/>
+                              </w:rPr>
+                              <w:t>├</w:t>
+                            </w:r>
+                            <w:r>
+                              <w:rPr>
+                                <w:rFonts w:ascii="Lucida Console" w:hAnsi="Lucida Console" w:cs="Calibri"/>
+                                <w:bCs/>
+                                <w:lang w:val="en-US"/>
+                              </w:rPr>
+                              <w:t>──</w:t>
+                            </w:r>
+                            <w:r>
+                              <w:rPr>
+                                <w:rFonts w:ascii="Lucida Console" w:hAnsi="Lucida Console"/>
+                                <w:bCs/>
+                                <w:lang w:val="en-US"/>
+                              </w:rPr>
+                              <w:t xml:space="preserve"> MQTT Broker (Mosquitto)</w:t>
+                            </w:r>
+                          </w:p>
+                          <w:p>
+                            <w:pPr>
+                              <w:spacing w:after="20"/>
+                              <w:jc w:val="center"/>
+                              <w:rPr>
+                                <w:rFonts w:ascii="Lucida Console" w:hAnsi="Lucida Console"/>
+                                <w:bCs/>
+                                <w:lang w:val="en-US"/>
+                              </w:rPr>
+                            </w:pPr>
+                            <w:r>
+                              <w:rPr>
+                                <w:rFonts w:ascii="Lucida Console" w:hAnsi="Lucida Console" w:cs="Arial"/>
+                                <w:bCs/>
+                                <w:lang w:val="en-US"/>
+                              </w:rPr>
+                              <w:t xml:space="preserve">       </w:t>
+                            </w:r>
+                            <w:r>
+                              <w:rPr>
+                                <w:rFonts w:ascii="Lucida Console" w:hAnsi="Lucida Console" w:cs="Arial"/>
+                                <w:bCs/>
+                                <w:lang w:val="en-US"/>
+                              </w:rPr>
+                              <w:t>├</w:t>
+                            </w:r>
+                            <w:r>
+                              <w:rPr>
+                                <w:rFonts w:ascii="Lucida Console" w:hAnsi="Lucida Console" w:cs="Calibri"/>
+                                <w:bCs/>
+                                <w:lang w:val="en-US"/>
+                              </w:rPr>
+                              <w:t>──</w:t>
+                            </w:r>
+                            <w:r>
+                              <w:rPr>
+                                <w:rFonts w:ascii="Lucida Console" w:hAnsi="Lucida Console"/>
+                                <w:bCs/>
+                                <w:lang w:val="en-US"/>
+                              </w:rPr>
+                              <w:t xml:space="preserve"> Image Processing (Python)</w:t>
+                            </w:r>
+                          </w:p>
+                          <w:p>
+                            <w:pPr>
+                              <w:spacing w:after="20"/>
+                              <w:jc w:val="center"/>
+                              <w:rPr>
+                                <w:rFonts w:ascii="Lucida Console" w:hAnsi="Lucida Console"/>
+                                <w:bCs/>
+                                <w:lang w:val="en-US"/>
+                              </w:rPr>
+                            </w:pPr>
+                            <w:r>
+                              <w:rPr>
+                                <w:rFonts w:ascii="Lucida Console" w:hAnsi="Lucida Console"/>
+                                <w:bCs/>
+                                <w:lang w:val="en-US"/>
+                              </w:rPr>
+                              <w:t xml:space="preserve">  </w:t>
+                            </w:r>
+                            <w:r>
+                              <w:rPr>
+                                <w:rFonts w:ascii="Lucida Console" w:hAnsi="Lucida Console"/>
+                                <w:bCs/>
+                                <w:lang w:val="en-US"/>
+                              </w:rPr>
+                              <w:t>└── Content Distribution</w:t>
+                            </w:r>
+                          </w:p>
+                          <w:p>
+                            <w:pPr>
+                              <w:jc w:val="center"/>
+                              <w:rPr>
+                                <w:rFonts w:ascii="Lucida Console" w:hAnsi="Lucida Console"/>
+                                <w:bCs/>
+                                <w:lang w:val="en-US"/>
+                              </w:rPr>
+                            </w:pPr>
+                            <w:r>
+                              <w:rPr>
+                                <w:rFonts w:ascii="Lucida Console" w:hAnsi="Lucida Console"/>
+                                <w:bCs/>
+                                <w:lang w:val="en-US"/>
+                              </w:rPr>
+                              <w:t>↓</w:t>
+                            </w:r>
+                          </w:p>
+                          <w:p>
+                            <w:pPr>
+                              <w:jc w:val="center"/>
+                              <w:rPr>
+                                <w:rFonts w:ascii="Lucida Console" w:hAnsi="Lucida Console"/>
+                                <w:bCs/>
+                                <w:lang w:val="en-US"/>
+                              </w:rPr>
+                            </w:pPr>
+                            <w:r>
+                              <w:rPr>
+                                <w:rFonts w:ascii="Lucida Console" w:hAnsi="Lucida Console"/>
+                                <w:bCs/>
+                                <w:lang w:val="en-US"/>
+                              </w:rPr>
+                              <w:t>[ESP32 Microcontrollers]</w:t>
+                            </w:r>
+                          </w:p>
+                          <w:p>
+                            <w:pPr>
+                              <w:jc w:val="center"/>
+                              <w:rPr>
+                                <w:rFonts w:ascii="Lucida Console" w:hAnsi="Lucida Console"/>
+                                <w:bCs/>
+                                <w:lang w:val="en-US"/>
+                              </w:rPr>
+                            </w:pPr>
+                            <w:r>
+                              <w:rPr>
+                                <w:rFonts w:ascii="Lucida Console" w:hAnsi="Lucida Console"/>
+                                <w:bCs/>
+                                <w:lang w:val="en-US"/>
+                              </w:rPr>
+                              <w:t>↓</w:t>
+                            </w:r>
+                          </w:p>
+                          <w:p>
+                            <w:pPr>
+                              <w:jc w:val="center"/>
+                              <w:rPr>
+                                <w:rFonts w:ascii="Lucida Console" w:hAnsi="Lucida Console"/>
+                                <w:bCs/>
+                                <w:lang w:val="en-US"/>
+                              </w:rPr>
+                            </w:pPr>
+                            <w:r>
+                              <w:rPr>
+                                <w:rFonts w:ascii="Lucida Console" w:hAnsi="Lucida Console"/>
+                                <w:bCs/>
+                                <w:lang w:val="en-US"/>
+                              </w:rPr>
+                              <w:t>[E-Paper Displays]</w:t>
+                            </w:r>
+                          </w:p>
+                          <w:p/>
+                        </w:txbxContent>
+                      </wps:txbx>
+                      <wps:bodyPr rot="0" vert="horz" wrap="square" lIns="91440" tIns="45720" rIns="91440" bIns="45720" anchor="t" anchorCtr="0">
+                        <a:noAutofit/>
+                      </wps:bodyPr>
+                    </wps:wsp>
+                  </a:graphicData>
+                </a:graphic>
+                <wp14:sizeRelH relativeFrom="margin">
+                  <wp14:pctWidth>0</wp14:pctWidth>
+                </wp14:sizeRelH>
+                <wp14:sizeRelV relativeFrom="margin">
+                  <wp14:pctHeight>0</wp14:pctHeight>
+                </wp14:sizeRelV>
+              </wp:anchor>
+            </w:drawing>
+          </mc:Choice>
+          <mc:Fallback>
+            <w:pict>
+              <v:shapetype w14:anchorId="61CEE23C" id="_x0000_t202" coordsize="21600,21600" o:spt="202" path="m,l,21600r21600,l21600,xe">
+                <v:stroke joinstyle="miter"/>
+                <v:path gradientshapeok="t" o:connecttype="rect"/>
+              </v:shapetype>
+              <v:shape id="Text Box 2" o:spid="_x0000_s1026" type="#_x0000_t202" style="position:absolute;left:0;text-align:left;margin-left:-13.9pt;margin-top:43pt;width:258pt;height:189.3pt;z-index:-251655168;visibility:visible;mso-wrap-style:square;mso-width-percent:0;mso-height-percent:0;mso-wrap-distance-left:9pt;mso-wrap-distance-top:3.6pt;mso-wrap-distance-right:9pt;mso-wrap-distance-bottom:3.6pt;mso-position-horizontal:absolute;mso-position-horizontal-relative:text;mso-position-vertical:absolute;mso-position-vertical-relative:text;mso-width-percent:0;mso-height-percent:0;mso-width-relative:margin;mso-height-relative:margin;v-text-anchor:top" o:gfxdata="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" filled="f" stroked="f">
+                <v:textbox>
+                  <w:txbxContent>
+                    <w:p>
+                      <w:pPr>
+                        <w:jc w:val="center"/>
+                        <w:rPr>
+                          <w:rFonts w:ascii="Lucida Console" w:hAnsi="Lucida Console"/>
+                          <w:bCs/>
+                          <w:lang w:val="en-US"/>
+                        </w:rPr>
+                      </w:pPr>
+                      <w:r>
+                        <w:rPr>
+                          <w:rFonts w:ascii="Lucida Console" w:hAnsi="Lucida Console"/>
+                          <w:bCs/>
+                          <w:lang w:val="en-US"/>
+                        </w:rPr>
+                        <w:t>[Web Upload Interface (NodeJS)]</w:t>
+                      </w:r>
+                    </w:p>
+                    <w:p>
+                      <w:pPr>
+                        <w:jc w:val="center"/>
+                        <w:rPr>
+                          <w:rFonts w:ascii="Lucida Console" w:hAnsi="Lucida Console"/>
+                          <w:bCs/>
+                          <w:lang w:val="en-US"/>
+                        </w:rPr>
+                      </w:pPr>
+                      <w:r>
+                        <w:rPr>
+                          <w:rFonts w:ascii="Lucida Console" w:hAnsi="Lucida Console"/>
+                          <w:bCs/>
+                          <w:lang w:val="en-US"/>
+                        </w:rPr>
+                        <w:t>↓</w:t>
+                      </w:r>
+                    </w:p>
+                    <w:p>
+                      <w:pPr>
+                        <w:jc w:val="center"/>
+                        <w:rPr>
+                          <w:rFonts w:ascii="Lucida Console" w:hAnsi="Lucida Console"/>
+                          <w:bCs/>
+                          <w:lang w:val="en-US"/>
+                        </w:rPr>
+                      </w:pPr>
+                      <w:r>
+                        <w:rPr>
+                          <w:rFonts w:ascii="Lucida Console" w:hAnsi="Lucida Console"/>
+                          <w:bCs/>
+                          <w:lang w:val="en-US"/>
+                        </w:rPr>
+                        <w:t>[Raspberry Pi 5 Server]</w:t>
+                      </w:r>
+                    </w:p>
+                    <w:p>
+                      <w:pPr>
+                        <w:spacing w:after="20"/>
+                        <w:jc w:val="center"/>
+                        <w:rPr>
+                          <w:rFonts w:ascii="Lucida Console" w:hAnsi="Lucida Console"/>
+                          <w:bCs/>
+                          <w:lang w:val="en-US"/>
+                        </w:rPr>
+                      </w:pPr>
+                      <w:r>
+                        <w:rPr>
+                          <w:rFonts w:ascii="Lucida Console" w:hAnsi="Lucida Console" w:cs="Arial"/>
+                          <w:bCs/>
+                          <w:lang w:val="en-US"/>
+                        </w:rPr>
+                        <w:t xml:space="preserve">     </w:t>
+                      </w:r>
+                      <w:r>
+                        <w:rPr>
+                          <w:rFonts w:ascii="Lucida Console" w:hAnsi="Lucida Console" w:cs="Arial"/>
+                          <w:bCs/>
+                          <w:lang w:val="en-US"/>
+                        </w:rPr>
+                        <w:t>├</w:t>
+                      </w:r>
+                      <w:r>
+                        <w:rPr>
+                          <w:rFonts w:ascii="Lucida Console" w:hAnsi="Lucida Console" w:cs="Calibri"/>
+                          <w:bCs/>
+                          <w:lang w:val="en-US"/>
+                        </w:rPr>
+                        <w:t>──</w:t>
+                      </w:r>
+                      <w:r>
+                        <w:rPr>
+                          <w:rFonts w:ascii="Lucida Console" w:hAnsi="Lucida Console"/>
+                          <w:bCs/>
+                          <w:lang w:val="en-US"/>
+                        </w:rPr>
+                        <w:t xml:space="preserve"> MQTT Broker (Mosquitto)</w:t>
+                      </w:r>
+                    </w:p>
+                    <w:p>
+                      <w:pPr>
+                        <w:spacing w:after="20"/>
+                        <w:jc w:val="center"/>
+                        <w:rPr>
+                          <w:rFonts w:ascii="Lucida Console" w:hAnsi="Lucida Console"/>
+                          <w:bCs/>
+                          <w:lang w:val="en-US"/>
+                        </w:rPr>
+                      </w:pPr>
+                      <w:r>
+                        <w:rPr>
+                          <w:rFonts w:ascii="Lucida Console" w:hAnsi="Lucida Console" w:cs="Arial"/>
+                          <w:bCs/>
+                          <w:lang w:val="en-US"/>
+                        </w:rPr>
+                        <w:t xml:space="preserve">       </w:t>
+                      </w:r>
+                      <w:r>
+                        <w:rPr>
+                          <w:rFonts w:ascii="Lucida Console" w:hAnsi="Lucida Console" w:cs="Arial"/>
+                          <w:bCs/>
+                          <w:lang w:val="en-US"/>
+                        </w:rPr>
+                        <w:t>├</w:t>
+                      </w:r>
+                      <w:r>
+                        <w:rPr>
+                          <w:rFonts w:ascii="Lucida Console" w:hAnsi="Lucida Console" w:cs="Calibri"/>
+                          <w:bCs/>
+                          <w:lang w:val="en-US"/>
+                        </w:rPr>
+                        <w:t>──</w:t>
+                      </w:r>
+                      <w:r>
+                        <w:rPr>
+                          <w:rFonts w:ascii="Lucida Console" w:hAnsi="Lucida Console"/>
+                          <w:bCs/>
+                          <w:lang w:val="en-US"/>
+                        </w:rPr>
+                        <w:t xml:space="preserve"> Image Processing (Python)</w:t>
+                      </w:r>
+                    </w:p>
+                    <w:p>
+                      <w:pPr>
+                        <w:spacing w:after="20"/>
+                        <w:jc w:val="center"/>
+                        <w:rPr>
+                          <w:rFonts w:ascii="Lucida Console" w:hAnsi="Lucida Console"/>
+                          <w:bCs/>
+                          <w:lang w:val="en-US"/>
+                        </w:rPr>
+                      </w:pPr>
+                      <w:r>
+                        <w:rPr>
+                          <w:rFonts w:ascii="Lucida Console" w:hAnsi="Lucida Console"/>
+                          <w:bCs/>
+                          <w:lang w:val="en-US"/>
+                        </w:rPr>
+                        <w:t xml:space="preserve">  </w:t>
+                      </w:r>
+                      <w:r>
+                        <w:rPr>
+                          <w:rFonts w:ascii="Lucida Console" w:hAnsi="Lucida Console"/>
+                          <w:bCs/>
+                          <w:lang w:val="en-US"/>
+                        </w:rPr>
+                        <w:t>└── Content Distribution</w:t>
+                      </w:r>
+                    </w:p>
+                    <w:p>
+                      <w:pPr>
+                        <w:jc w:val="center"/>
+                        <w:rPr>
+                          <w:rFonts w:ascii="Lucida Console" w:hAnsi="Lucida Console"/>
+                          <w:bCs/>
+                          <w:lang w:val="en-US"/>
+                        </w:rPr>
+                      </w:pPr>
+                      <w:r>
+                        <w:rPr>
+                          <w:rFonts w:ascii="Lucida Console" w:hAnsi="Lucida Console"/>
+                          <w:bCs/>
+                          <w:lang w:val="en-US"/>
+                        </w:rPr>
+                        <w:t>↓</w:t>
+                      </w:r>
+                    </w:p>
+                    <w:p>
+                      <w:pPr>
+                        <w:jc w:val="center"/>
+                        <w:rPr>
+                          <w:rFonts w:ascii="Lucida Console" w:hAnsi="Lucida Console"/>
+                          <w:bCs/>
+                          <w:lang w:val="en-US"/>
+                        </w:rPr>
+                      </w:pPr>
+                      <w:r>
+                        <w:rPr>
+                          <w:rFonts w:ascii="Lucida Console" w:hAnsi="Lucida Console"/>
+                          <w:bCs/>
+                          <w:lang w:val="en-US"/>
+                        </w:rPr>
+                        <w:t>[ESP32 Microcontrollers]</w:t>
+                      </w:r>
+                    </w:p>
+                    <w:p>
+                      <w:pPr>
+                        <w:jc w:val="center"/>
+                        <w:rPr>
+                          <w:rFonts w:ascii="Lucida Console" w:hAnsi="Lucida Console"/>
+                          <w:bCs/>
+                          <w:lang w:val="en-US"/>
+                        </w:rPr>
+                      </w:pPr>
+                      <w:r>
+                        <w:rPr>
+                          <w:rFonts w:ascii="Lucida Console" w:hAnsi="Lucida Console"/>
+                          <w:bCs/>
+                          <w:lang w:val="en-US"/>
+                        </w:rPr>
+                        <w:t>↓</w:t>
+                      </w:r>
+                    </w:p>
+                    <w:p>
+                      <w:pPr>
+                        <w:jc w:val="center"/>
+                        <w:rPr>
+                          <w:rFonts w:ascii="Lucida Console" w:hAnsi="Lucida Console"/>
+                          <w:bCs/>
+                          <w:lang w:val="en-US"/>
+                        </w:rPr>
+                      </w:pPr>
+                      <w:r>
+                        <w:rPr>
+                          <w:rFonts w:ascii="Lucida Console" w:hAnsi="Lucida Console"/>
+                          <w:bCs/>
+                          <w:lang w:val="en-US"/>
+                        </w:rPr>
+                        <w:t>[E-Paper Displays]</w:t>
+                      </w:r>
+                    </w:p>
+                    <w:p/>
+                  </w:txbxContent>
+                </v:textbox>
+                <w10:wrap type="through"/>
+              </v:shape>
+            </w:pict>
+          </mc:Fallback>
+        </mc:AlternateContent>
       </w:r>
       <w:r>
         <w:rPr>
@@ -1269,261 +1911,16 @@
           <w:sz w:val="32"/>
           <w:szCs w:val="32"/>
         </w:rPr>
+        <w:t>Technical Architecture Breakdown</w:t>
+      </w:r>
+      <w:r>
+        <w:rPr>
+          <w:bCs/>
+          <w:sz w:val="32"/>
+          <w:szCs w:val="32"/>
+        </w:rPr>
         <w:t>:</w:t>
       </w:r>
-    </w:p>
-    <w:p>
-      <w:pPr>
-        <w:jc w:val="center"/>
-        <w:rPr>
-          <w:rFonts w:ascii="Lucida Console" w:hAnsi="Lucida Console"/>
-          <w:bCs/>
-          <w:lang w:val="en-US"/>
-        </w:rPr>
-      </w:pPr>
-      <w:r>
-        <w:rPr>
-          <w:rFonts w:ascii="Lucida Console" w:hAnsi="Lucida Console"/>
-          <w:bCs/>
-          <w:lang w:val="en-US"/>
-        </w:rPr>
-        <w:t>[Web Upload Interface (NodeJS)]</w:t>
-      </w:r>
-    </w:p>
-    <w:p>
-      <w:pPr>
-        <w:jc w:val="center"/>
-        <w:rPr>
-          <w:rFonts w:ascii="Lucida Console" w:hAnsi="Lucida Console"/>
-          <w:bCs/>
-          <w:lang w:val="en-US"/>
-        </w:rPr>
-      </w:pPr>
-      <w:r>
-        <w:rPr>
-          <w:rFonts w:ascii="Lucida Console" w:hAnsi="Lucida Console"/>
-          <w:bCs/>
-          <w:lang w:val="en-US"/>
-        </w:rPr>
-        <w:t>↓</w:t>
-      </w:r>
-    </w:p>
-    <w:p>
-      <w:pPr>
-        <w:jc w:val="center"/>
-        <w:rPr>
-          <w:rFonts w:ascii="Lucida Console" w:hAnsi="Lucida Console"/>
-          <w:bCs/>
-          <w:lang w:val="en-US"/>
-        </w:rPr>
-      </w:pPr>
-      <w:r>
-        <w:rPr>
-          <w:rFonts w:ascii="Lucida Console" w:hAnsi="Lucida Console"/>
-          <w:bCs/>
-          <w:lang w:val="en-US"/>
-        </w:rPr>
-        <w:t>[Raspberry Pi 5 Server]</w:t>
-      </w:r>
-    </w:p>
-    <w:p>
-      <w:pPr>
-        <w:spacing w:after="20"/>
-        <w:jc w:val="center"/>
-        <w:rPr>
-          <w:rFonts w:ascii="Lucida Console" w:hAnsi="Lucida Console"/>
-          <w:bCs/>
-          <w:lang w:val="en-US"/>
-        </w:rPr>
-      </w:pPr>
-      <w:r>
-        <w:rPr>
-          <w:rFonts w:ascii="Lucida Console" w:hAnsi="Lucida Console" w:cs="Arial"/>
-          <w:bCs/>
-          <w:lang w:val="en-US"/>
-        </w:rPr>
-        <w:t xml:space="preserve">     </w:t>
-      </w:r>
-      <w:r>
-        <w:rPr>
-          <w:rFonts w:ascii="Lucida Console" w:hAnsi="Lucida Console" w:cs="Arial"/>
-          <w:bCs/>
-          <w:lang w:val="en-US"/>
-        </w:rPr>
-        <w:t>├</w:t>
-      </w:r>
-      <w:r>
-        <w:rPr>
-          <w:rFonts w:ascii="Lucida Console" w:hAnsi="Lucida Console" w:cs="Calibri"/>
-          <w:bCs/>
-          <w:lang w:val="en-US"/>
-        </w:rPr>
-        <w:t>──</w:t>
-      </w:r>
-      <w:r>
-        <w:rPr>
-          <w:rFonts w:ascii="Lucida Console" w:hAnsi="Lucida Console"/>
-          <w:bCs/>
-          <w:lang w:val="en-US"/>
-        </w:rPr>
-        <w:t xml:space="preserve"> MQTT Broker (Mosquitto)</w:t>
-      </w:r>
-    </w:p>
-    <w:p>
-      <w:pPr>
-        <w:spacing w:after="20"/>
-        <w:jc w:val="center"/>
-        <w:rPr>
-          <w:rFonts w:ascii="Lucida Console" w:hAnsi="Lucida Console"/>
-          <w:bCs/>
-          <w:lang w:val="en-US"/>
-        </w:rPr>
-      </w:pPr>
-      <w:r>
-        <w:rPr>
-          <w:rFonts w:ascii="Lucida Console" w:hAnsi="Lucida Console" w:cs="Arial"/>
-          <w:bCs/>
-          <w:lang w:val="en-US"/>
-        </w:rPr>
-        <w:t xml:space="preserve">       </w:t>
-      </w:r>
-      <w:r>
-        <w:rPr>
-          <w:rFonts w:ascii="Lucida Console" w:hAnsi="Lucida Console" w:cs="Arial"/>
-          <w:bCs/>
-          <w:lang w:val="en-US"/>
-        </w:rPr>
-        <w:t>├</w:t>
-      </w:r>
-      <w:r>
-        <w:rPr>
-          <w:rFonts w:ascii="Lucida Console" w:hAnsi="Lucida Console" w:cs="Calibri"/>
-          <w:bCs/>
-          <w:lang w:val="en-US"/>
-        </w:rPr>
-        <w:t>──</w:t>
-      </w:r>
-      <w:r>
-        <w:rPr>
-          <w:rFonts w:ascii="Lucida Console" w:hAnsi="Lucida Console"/>
-          <w:bCs/>
-          <w:lang w:val="en-US"/>
-        </w:rPr>
-        <w:t xml:space="preserve"> Image Processing (Python)</w:t>
-      </w:r>
-    </w:p>
-    <w:p>
-      <w:pPr>
-        <w:spacing w:after="20"/>
-        <w:jc w:val="center"/>
-        <w:rPr>
-          <w:rFonts w:ascii="Lucida Console" w:hAnsi="Lucida Console"/>
-          <w:bCs/>
-          <w:lang w:val="en-US"/>
-        </w:rPr>
-      </w:pPr>
-      <w:r>
-        <w:rPr>
-          <w:rFonts w:ascii="Lucida Console" w:hAnsi="Lucida Console"/>
-          <w:bCs/>
-          <w:lang w:val="en-US"/>
-        </w:rPr>
-        <w:t xml:space="preserve">  </w:t>
-      </w:r>
-      <w:r>
-        <w:rPr>
-          <w:rFonts w:ascii="Lucida Console" w:hAnsi="Lucida Console"/>
-          <w:bCs/>
-          <w:lang w:val="en-US"/>
-        </w:rPr>
-        <w:t>└── Content Distribution</w:t>
-      </w:r>
-    </w:p>
-    <w:p>
-      <w:pPr>
-        <w:jc w:val="center"/>
-        <w:rPr>
-          <w:rFonts w:ascii="Lucida Console" w:hAnsi="Lucida Console"/>
-          <w:bCs/>
-          <w:lang w:val="en-US"/>
-        </w:rPr>
-      </w:pPr>
-      <w:r>
-        <w:rPr>
-          <w:rFonts w:ascii="Lucida Console" w:hAnsi="Lucida Console"/>
-          <w:bCs/>
-          <w:lang w:val="en-US"/>
-        </w:rPr>
-        <w:t>↓</w:t>
-      </w:r>
-    </w:p>
-    <w:p>
-      <w:pPr>
-        <w:jc w:val="center"/>
-        <w:rPr>
-          <w:rFonts w:ascii="Lucida Console" w:hAnsi="Lucida Console"/>
-          <w:bCs/>
-          <w:lang w:val="en-US"/>
-        </w:rPr>
-      </w:pPr>
-      <w:r>
-        <w:rPr>
-          <w:rFonts w:ascii="Lucida Console" w:hAnsi="Lucida Console"/>
-          <w:bCs/>
-          <w:lang w:val="en-US"/>
-        </w:rPr>
-        <w:t>[ESP32 Microcontrollers]</w:t>
-      </w:r>
-    </w:p>
-    <w:p>
-      <w:pPr>
-        <w:jc w:val="center"/>
-        <w:rPr>
-          <w:rFonts w:ascii="Lucida Console" w:hAnsi="Lucida Console"/>
-          <w:bCs/>
-          <w:lang w:val="en-US"/>
-        </w:rPr>
-      </w:pPr>
-      <w:r>
-        <w:rPr>
-          <w:rFonts w:ascii="Lucida Console" w:hAnsi="Lucida Console"/>
-          <w:bCs/>
-          <w:lang w:val="en-US"/>
-        </w:rPr>
-        <w:t>↓</w:t>
-      </w:r>
-    </w:p>
-    <w:p>
-      <w:pPr>
-        <w:jc w:val="center"/>
-        <w:rPr>
-          <w:rFonts w:ascii="Lucida Console" w:hAnsi="Lucida Console"/>
-          <w:bCs/>
-          <w:lang w:val="en-US"/>
-        </w:rPr>
-      </w:pPr>
-      <w:r>
-        <w:rPr>
-          <w:rFonts w:ascii="Lucida Console" w:hAnsi="Lucida Console"/>
-          <w:bCs/>
-          <w:lang w:val="en-US"/>
-        </w:rPr>
-        <w:t>[E-Paper Displays]</w:t>
-      </w:r>
-    </w:p>
-    <w:p>
-      <w:pPr>
-        <w:pStyle w:val="ListParagraph"/>
-        <w:ind w:left="426"/>
-        <w:jc w:val="both"/>
-        <w:rPr>
-          <w:b/>
-          <w:sz w:val="24"/>
-          <w:szCs w:val="24"/>
-          <w:u w:val="single"/>
-          <w:lang w:val="en-US"/>
-        </w:rPr>
-      </w:pPr>
     </w:p>
     <w:p>
       <w:pPr>
@@ -3082,7 +3479,23 @@
           <w:sz w:val="24"/>
           <w:szCs w:val="24"/>
         </w:rPr>
-        <w:t>Tunnelling software:</w:t>
+        <w:t>Tunnelling software</w:t>
+      </w:r>
+      <w:r>
+        <w:rPr>
+          <w:b/>
+          <w:sz w:val="24"/>
+          <w:szCs w:val="24"/>
+        </w:rPr>
+        <w:t xml:space="preserve"> (ngrok)</w:t>
+      </w:r>
+      <w:r>
+        <w:rPr>
+          <w:b/>
+          <w:sz w:val="24"/>
+          <w:szCs w:val="24"/>
+        </w:rPr>
+        <w:t>:</w:t>
       </w:r>
     </w:p>
     <w:p>
@@ -3640,7 +4053,23 @@
           <w:sz w:val="24"/>
           <w:szCs w:val="24"/>
         </w:rPr>
-        <w:t>GPIO flexibility</w:t>
+        <w:t>Multi-threaded</w:t>
+      </w:r>
+      <w:r>
+        <w:rPr>
+          <w:bCs/>
+          <w:sz w:val="24"/>
+          <w:szCs w:val="24"/>
+        </w:rPr>
+        <w:t>/cored</w:t>
+      </w:r>
+      <w:r>
+        <w:rPr>
+          <w:bCs/>
+          <w:sz w:val="24"/>
+          <w:szCs w:val="24"/>
+        </w:rPr>
+        <w:t xml:space="preserve"> functionality</w:t>
       </w:r>
     </w:p>
     <w:p>
@@ -3753,6 +4182,14 @@
         </w:rPr>
         <w:t>Rich image processing libraries</w:t>
       </w:r>
+      <w:r>
+        <w:rPr>
+          <w:bCs/>
+          <w:sz w:val="24"/>
+          <w:szCs w:val="24"/>
+        </w:rPr>
+        <w:t xml:space="preserve"> - Pillow</w:t>
+      </w:r>
     </w:p>
     <w:p>
       <w:pPr>
@@ -3970,7 +4407,7 @@
           <w:sz w:val="24"/>
           <w:szCs w:val="24"/>
         </w:rPr>
-        <w:t>Ideal for IoT scenarios</w:t>
+        <w:t>Lower power consumption</w:t>
       </w:r>
     </w:p>
     <w:p>
@@ -4473,25 +4910,26 @@
         </w:rPr>
         <w:t xml:space="preserve">Raspberry Pi Alternative: </w:t>
       </w:r>
-      <w:proofErr w:type="spellStart"/>
-      <w:r>
-        <w:rPr>
-          <w:b/>
-          <w:bCs/>
-          <w:sz w:val="24"/>
-          <w:szCs w:val="24"/>
-        </w:rPr>
-        <w:t>BeagleBone</w:t>
-      </w:r>
-      <w:proofErr w:type="spellEnd"/>
-      <w:r>
-        <w:rPr>
-          <w:b/>
-          <w:bCs/>
-          <w:sz w:val="24"/>
-          <w:szCs w:val="24"/>
-        </w:rPr>
-        <w:t xml:space="preserve"> Black, NVIDIA Jetson Nano</w:t>
+      <w:r>
+        <w:rPr>
+          <w:sz w:val="24"/>
+          <w:szCs w:val="24"/>
+        </w:rPr>
+        <w:t>Arduino Uno Rev4</w:t>
+      </w:r>
+      <w:r>
+        <w:rPr>
+          <w:sz w:val="24"/>
+          <w:szCs w:val="24"/>
+        </w:rPr>
+        <w:t>, NVIDIA Jetson Nano</w:t>
+      </w:r>
+      <w:r>
+        <w:rPr>
+          <w:sz w:val="24"/>
+          <w:szCs w:val="24"/>
+        </w:rPr>
+        <w:t>, Particle Tachyon</w:t>
       </w:r>
     </w:p>
     <w:p>
@@ -4522,37 +4960,19 @@
         </w:rPr>
         <w:t xml:space="preserve">Communication Protocols: </w:t>
       </w:r>
-      <w:proofErr w:type="spellStart"/>
-      <w:r>
-        <w:rPr>
-          <w:sz w:val="24"/>
-          <w:szCs w:val="24"/>
-        </w:rPr>
-        <w:t>WebSockets</w:t>
-      </w:r>
-      <w:proofErr w:type="spellEnd"/>
-      <w:r>
-        <w:rPr>
-          <w:sz w:val="24"/>
-          <w:szCs w:val="24"/>
-        </w:rPr>
-        <w:t xml:space="preserve">, </w:t>
-      </w:r>
-      <w:proofErr w:type="spellStart"/>
-      <w:r>
-        <w:rPr>
-          <w:sz w:val="24"/>
-          <w:szCs w:val="24"/>
-        </w:rPr>
-        <w:t>gRPC</w:t>
-      </w:r>
-      <w:proofErr w:type="spellEnd"/>
-      <w:r>
-        <w:rPr>
-          <w:sz w:val="24"/>
-          <w:szCs w:val="24"/>
-        </w:rPr>
-        <w:t>, HTTP polling</w:t>
+      <w:r>
+        <w:rPr>
+          <w:sz w:val="24"/>
+          <w:szCs w:val="24"/>
+        </w:rPr>
+        <w:t>WebSockets, HTTP polling</w:t>
+      </w:r>
+      <w:r>
+        <w:rPr>
+          <w:sz w:val="24"/>
+          <w:szCs w:val="24"/>
+        </w:rPr>
+        <w:t>, SPI interfacing</w:t>
       </w:r>
     </w:p>
     <w:p>
@@ -4590,6 +5010,13 @@
         </w:rPr>
         <w:t>Arduino, STM32, ESP8266</w:t>
       </w:r>
+      <w:r>
+        <w:rPr>
+          <w:sz w:val="24"/>
+          <w:szCs w:val="24"/>
+        </w:rPr>
+        <w:t>, RP2040</w:t>
+      </w:r>
     </w:p>
     <w:p>
       <w:pPr>
@@ -4676,7 +5103,28 @@
           <w:sz w:val="24"/>
           <w:szCs w:val="24"/>
         </w:rPr>
-        <w:t xml:space="preserve"> Simplicity, security and cost-effective scalability.</w:t>
+        <w:t xml:space="preserve"> Simplicity, security</w:t>
+      </w:r>
+      <w:r>
+        <w:rPr>
+          <w:sz w:val="24"/>
+          <w:szCs w:val="24"/>
+        </w:rPr>
+        <w:t xml:space="preserve">, </w:t>
+      </w:r>
+      <w:r>
+        <w:rPr>
+          <w:sz w:val="24"/>
+          <w:szCs w:val="24"/>
+        </w:rPr>
+        <w:t xml:space="preserve">cost-effective </w:t>
+      </w:r>
+      <w:r>
+        <w:rPr>
+          <w:sz w:val="24"/>
+          <w:szCs w:val="24"/>
+        </w:rPr>
+        <w:t>scalability, and lower maintenance.</w:t>
       </w:r>
     </w:p>
     <w:p>
@@ -4976,16 +5424,7 @@
           <w:szCs w:val="24"/>
           <w:lang w:val="en-US"/>
         </w:rPr>
-        <w:t xml:space="preserve">LED display systems, which were once the epitome of public communication infrastructure, are a </w:t>
-      </w:r>
-      <w:r>
-        <w:rPr>
-          <w:bCs/>
-          <w:sz w:val="24"/>
-          <w:szCs w:val="24"/>
-          <w:lang w:val="en-US"/>
-        </w:rPr>
-        <w:t>technology that consumes a lot of energy and is not very adaptable. The LED display system captures the attention of people with bright, glowing displays but is very costly to operate. An LED display consumes a lot of electricity, which means it generates a lot of heat and requires constant maintenance. Their main strength is in being visible during low-light conditions, but this is at the cost of environmental sustainability and long-term operational efficiency.</w:t>
+        <w:t>LED display systems, which were once the epitome of public communication infrastructure, are a technology that consumes a lot of energy and is not very adaptable. The LED display system captures the attention of people with bright, glowing displays but is very costly to operate. An LED display consumes a lot of electricity, which means it generates a lot of heat and requires constant maintenance. Their main strength is in being visible during low-light conditions, but this is at the cost of environmental sustainability and long-term operational efficiency.</w:t>
       </w:r>
     </w:p>
     <w:p>
@@ -5065,7 +5504,7 @@
           <w:szCs w:val="24"/>
           <w:lang w:val="en-US"/>
         </w:rPr>
-        <w:t xml:space="preserve">The proposed E-paper display system is a transformative solution that addresses multiple limitations of existing technologies. This infrastructure combines IoT principles with e-paper display technology to offer an unprecedented combination of energy efficiency, content flexibility, and environmental sustainability. The architecture of the system, which leverages NodeJS web interfaces, MQTT communication protocols, Raspberry Pi edge computing, and ESP32 microcontrollers, </w:t>
+        <w:t xml:space="preserve">The proposed E-paper display system is a transformative solution that addresses multiple limitations of existing technologies. This infrastructure combines IoT principles with e-paper display technology to offer an unprecedented combination of energy efficiency, content flexibility, and environmental sustainability. The architecture of the system, which leverages NodeJS web interfaces, MQTT </w:t>
       </w:r>
       <w:r>
         <w:rPr>
@@ -5075,7 +5514,7 @@
           <w:lang w:val="en-US"/>
         </w:rPr>
         <w:lastRenderedPageBreak/>
-        <w:t>represents a holistic approach to public information dissemination.</w:t>
+        <w:t>communication protocols, Raspberry Pi edge computing, and ESP32 microcontrollers, represents a holistic approach to public information dissemination.</w:t>
       </w:r>
     </w:p>
     <w:p>
@@ -5144,16 +5583,74 @@
           <w:sz w:val="24"/>
           <w:szCs w:val="24"/>
         </w:rPr>
-        <w:t>maintenance requirements. Such durability and</w:t>
-      </w:r>
-      <w:r>
-        <w:rPr>
-          <w:bCs/>
-          <w:sz w:val="24"/>
-          <w:szCs w:val="24"/>
-          <w:lang w:val="en-US"/>
-        </w:rPr>
-        <w:t xml:space="preserve"> low operational costs make </w:t>
+        <w:t xml:space="preserve">maintenance requirements. </w:t>
+      </w:r>
+      <w:r>
+        <w:rPr>
+          <w:bCs/>
+          <w:sz w:val="24"/>
+          <w:szCs w:val="24"/>
+          <w:lang w:val="en-US"/>
+        </w:rPr>
+        <w:t>Such durability and</w:t>
+      </w:r>
+      <w:r>
+        <w:rPr>
+          <w:bCs/>
+          <w:sz w:val="24"/>
+          <w:szCs w:val="24"/>
+          <w:lang w:val="en-US"/>
+        </w:rPr>
+        <w:t xml:space="preserve"> low operational costs make the technology an attractive solution for urban communication infrastructure, public transportation systems, educational institutions, and corporate environments.</w:t>
+      </w:r>
+    </w:p>
+    <w:p>
+      <w:pPr>
+        <w:jc w:val="both"/>
+        <w:rPr>
+          <w:bCs/>
+          <w:sz w:val="24"/>
+          <w:szCs w:val="24"/>
+          <w:lang w:val="en-US"/>
+        </w:rPr>
+      </w:pPr>
+      <w:r>
+        <w:rPr>
+          <w:bCs/>
+          <w:sz w:val="24"/>
+          <w:szCs w:val="24"/>
+          <w:lang w:val="en-US"/>
+        </w:rPr>
+        <w:t xml:space="preserve">The technological ecosystem underlying this solution—combining Raspberry Pi 5's computational efficiency, ESP32 microcontrollers' low-power characteristics, and Seeed Studio's e-paper breakout boards—demonstrates a carefully curated approach to system design. Each component is selected not just for individual </w:t>
+      </w:r>
+      <w:r>
+        <w:rPr>
+          <w:bCs/>
+          <w:sz w:val="24"/>
+          <w:szCs w:val="24"/>
+          <w:lang w:val="en-US"/>
+        </w:rPr>
+        <w:t>performance but for its synergistic potential within the broader technological framework.</w:t>
+      </w:r>
+    </w:p>
+    <w:p>
+      <w:pPr>
+        <w:jc w:val="both"/>
+        <w:rPr>
+          <w:bCs/>
+          <w:sz w:val="24"/>
+          <w:szCs w:val="24"/>
+          <w:lang w:val="en-US"/>
+        </w:rPr>
+      </w:pPr>
+      <w:r>
+        <w:rPr>
+          <w:bCs/>
+          <w:sz w:val="24"/>
+          <w:szCs w:val="24"/>
+          <w:lang w:val="en-US"/>
+        </w:rPr>
+        <w:t xml:space="preserve">Challenges </w:t>
       </w:r>
       <w:proofErr w:type="gramStart"/>
       <w:r>
@@ -5163,7 +5660,16 @@
           <w:szCs w:val="24"/>
           <w:lang w:val="en-US"/>
         </w:rPr>
-        <w:t>the technology</w:t>
+        <w:t>remain</w:t>
+      </w:r>
+      <w:r>
+        <w:rPr>
+          <w:bCs/>
+          <w:sz w:val="24"/>
+          <w:szCs w:val="24"/>
+          <w:lang w:val="en-US"/>
+        </w:rPr>
+        <w:t>:</w:t>
       </w:r>
       <w:proofErr w:type="gramEnd"/>
       <w:r>
@@ -5173,67 +5679,16 @@
           <w:szCs w:val="24"/>
           <w:lang w:val="en-US"/>
         </w:rPr>
-        <w:t xml:space="preserve"> an attractive solution for urban communication infrastructure, public transportation systems, educational institutions, and corporate environments.</w:t>
-      </w:r>
-    </w:p>
-    <w:p>
-      <w:pPr>
-        <w:jc w:val="both"/>
-        <w:rPr>
-          <w:bCs/>
-          <w:sz w:val="24"/>
-          <w:szCs w:val="24"/>
-          <w:lang w:val="en-US"/>
-        </w:rPr>
-      </w:pPr>
-      <w:r>
-        <w:rPr>
-          <w:bCs/>
-          <w:sz w:val="24"/>
-          <w:szCs w:val="24"/>
-          <w:lang w:val="en-US"/>
-        </w:rPr>
-        <w:t>The technological ecosystem underlying this solution—combining Raspberry Pi 5's computational efficiency, ESP32 microcontrollers' low-power characteristics, and Seeed Studio's e-paper breakout boards—demonstrates a carefully curated approach to system design. Each component is selected not just for individual performance but for its synergistic potential within the broader technological framework.</w:t>
-      </w:r>
-    </w:p>
-    <w:p>
-      <w:pPr>
-        <w:jc w:val="both"/>
-        <w:rPr>
-          <w:bCs/>
-          <w:sz w:val="24"/>
-          <w:szCs w:val="24"/>
-          <w:lang w:val="en-US"/>
-        </w:rPr>
-      </w:pPr>
-      <w:r>
-        <w:rPr>
-          <w:bCs/>
-          <w:sz w:val="24"/>
-          <w:szCs w:val="24"/>
-          <w:lang w:val="en-US"/>
-        </w:rPr>
-        <w:t xml:space="preserve">Challenges </w:t>
-      </w:r>
-      <w:proofErr w:type="gramStart"/>
-      <w:r>
-        <w:rPr>
-          <w:bCs/>
-          <w:sz w:val="24"/>
-          <w:szCs w:val="24"/>
-          <w:lang w:val="en-US"/>
-        </w:rPr>
-        <w:t>remain:</w:t>
-      </w:r>
-      <w:proofErr w:type="gramEnd"/>
-      <w:r>
-        <w:rPr>
-          <w:bCs/>
-          <w:sz w:val="24"/>
-          <w:szCs w:val="24"/>
-          <w:lang w:val="en-US"/>
-        </w:rPr>
-        <w:t xml:space="preserve"> color display limitations at the current moment, and complex setup of initial systems. These limitations aside, there is potential in this system for continuous innovation. Further enhancements could come in terms of multi-language support, advanced content analytics, and adaptive display mechanisms responsive to contextual factors, such as time, location, and environmental conditions.</w:t>
+        <w:t xml:space="preserve"> </w:t>
+      </w:r>
+      <w:r>
+        <w:rPr>
+          <w:bCs/>
+          <w:sz w:val="24"/>
+          <w:szCs w:val="24"/>
+          <w:lang w:val="en-US"/>
+        </w:rPr>
+        <w:t>color display limitations at the current moment, and complex setup of initial systems. These limitations aside, there is potential in this system for continuous innovation. Further enhancements could come in terms of multi-language support, advanced content analytics, and adaptive display mechanisms responsive to contextual factors, such as time, location, and environmental conditions.</w:t>
       </w:r>
     </w:p>
     <w:p>
@@ -5345,7 +5800,6 @@
           <w:szCs w:val="26"/>
         </w:rPr>
       </w:pPr>
-      <w:proofErr w:type="spellStart"/>
       <w:r>
         <w:rPr>
           <w:b/>
@@ -5353,17 +5807,296 @@
           <w:sz w:val="26"/>
           <w:szCs w:val="26"/>
         </w:rPr>
-        <w:t>SvelteKit</w:t>
-      </w:r>
-      <w:proofErr w:type="spellEnd"/>
-      <w:r>
+        <w:t>SvelteKit Migration</w:t>
+      </w:r>
+    </w:p>
+    <w:p>
+      <w:pPr>
+        <w:numPr>
+          <w:ilvl w:val="0"/>
+          <w:numId w:val="9"/>
+        </w:numPr>
+        <w:tabs>
+          <w:tab w:val="clear" w:pos="720"/>
+        </w:tabs>
+        <w:spacing w:after="80"/>
+        <w:ind w:left="425" w:hanging="357"/>
+        <w:jc w:val="both"/>
+        <w:rPr>
+          <w:b/>
+          <w:bCs/>
+          <w:sz w:val="24"/>
+          <w:szCs w:val="24"/>
+        </w:rPr>
+      </w:pPr>
+      <w:r>
+        <w:rPr>
+          <w:b/>
+          <w:bCs/>
+          <w:sz w:val="24"/>
+          <w:szCs w:val="24"/>
+        </w:rPr>
+        <w:t xml:space="preserve">Performance Benefits: </w:t>
+      </w:r>
+    </w:p>
+    <w:p>
+      <w:pPr>
+        <w:numPr>
+          <w:ilvl w:val="1"/>
+          <w:numId w:val="7"/>
+        </w:numPr>
+        <w:tabs>
+          <w:tab w:val="clear" w:pos="1440"/>
+        </w:tabs>
+        <w:spacing w:after="0"/>
+        <w:ind w:left="709" w:hanging="357"/>
+        <w:jc w:val="both"/>
+        <w:rPr>
+          <w:bCs/>
+          <w:sz w:val="24"/>
+          <w:szCs w:val="24"/>
+        </w:rPr>
+      </w:pPr>
+      <w:r>
+        <w:rPr>
+          <w:bCs/>
+          <w:sz w:val="24"/>
+          <w:szCs w:val="24"/>
+        </w:rPr>
+        <w:t>Compile-time framework with minimal runtime overhead</w:t>
+      </w:r>
+    </w:p>
+    <w:p>
+      <w:pPr>
+        <w:numPr>
+          <w:ilvl w:val="1"/>
+          <w:numId w:val="7"/>
+        </w:numPr>
+        <w:tabs>
+          <w:tab w:val="clear" w:pos="1440"/>
+        </w:tabs>
+        <w:spacing w:after="0"/>
+        <w:ind w:left="709" w:hanging="357"/>
+        <w:jc w:val="both"/>
+        <w:rPr>
+          <w:bCs/>
+          <w:sz w:val="24"/>
+          <w:szCs w:val="24"/>
+        </w:rPr>
+      </w:pPr>
+      <w:r>
+        <w:rPr>
+          <w:bCs/>
+          <w:sz w:val="24"/>
+          <w:szCs w:val="24"/>
+        </w:rPr>
+        <w:t>Built-in server-side rendering capabilities</w:t>
+      </w:r>
+    </w:p>
+    <w:p>
+      <w:pPr>
+        <w:numPr>
+          <w:ilvl w:val="1"/>
+          <w:numId w:val="7"/>
+        </w:numPr>
+        <w:tabs>
+          <w:tab w:val="clear" w:pos="1440"/>
+        </w:tabs>
+        <w:spacing w:after="0"/>
+        <w:ind w:left="709" w:hanging="357"/>
+        <w:jc w:val="both"/>
+        <w:rPr>
+          <w:bCs/>
+          <w:sz w:val="24"/>
+          <w:szCs w:val="24"/>
+        </w:rPr>
+      </w:pPr>
+      <w:r>
+        <w:rPr>
+          <w:bCs/>
+          <w:sz w:val="24"/>
+          <w:szCs w:val="24"/>
+        </w:rPr>
+        <w:t>Lightweight and highly efficient client-side interactions</w:t>
+      </w:r>
+    </w:p>
+    <w:p>
+      <w:pPr>
+        <w:numPr>
+          <w:ilvl w:val="0"/>
+          <w:numId w:val="9"/>
+        </w:numPr>
+        <w:tabs>
+          <w:tab w:val="clear" w:pos="720"/>
+        </w:tabs>
+        <w:spacing w:after="80"/>
+        <w:ind w:left="425" w:hanging="357"/>
+        <w:jc w:val="both"/>
+        <w:rPr>
+          <w:b/>
+          <w:bCs/>
+          <w:sz w:val="24"/>
+          <w:szCs w:val="24"/>
+        </w:rPr>
+      </w:pPr>
+      <w:r>
+        <w:rPr>
+          <w:b/>
+          <w:bCs/>
+          <w:sz w:val="24"/>
+          <w:szCs w:val="24"/>
+        </w:rPr>
+        <w:t xml:space="preserve">Potential Improvements: </w:t>
+      </w:r>
+    </w:p>
+    <w:p>
+      <w:pPr>
+        <w:numPr>
+          <w:ilvl w:val="1"/>
+          <w:numId w:val="7"/>
+        </w:numPr>
+        <w:tabs>
+          <w:tab w:val="clear" w:pos="1440"/>
+        </w:tabs>
+        <w:spacing w:after="0"/>
+        <w:ind w:left="709" w:hanging="357"/>
+        <w:jc w:val="both"/>
+        <w:rPr>
+          <w:bCs/>
+          <w:sz w:val="24"/>
+          <w:szCs w:val="24"/>
+        </w:rPr>
+      </w:pPr>
+      <w:r>
+        <w:rPr>
+          <w:bCs/>
+          <w:sz w:val="24"/>
+          <w:szCs w:val="24"/>
+        </w:rPr>
+        <w:t>Reduced load times</w:t>
+      </w:r>
+    </w:p>
+    <w:p>
+      <w:pPr>
+        <w:numPr>
+          <w:ilvl w:val="1"/>
+          <w:numId w:val="7"/>
+        </w:numPr>
+        <w:tabs>
+          <w:tab w:val="clear" w:pos="1440"/>
+        </w:tabs>
+        <w:spacing w:after="0"/>
+        <w:ind w:left="709" w:hanging="357"/>
+        <w:jc w:val="both"/>
+        <w:rPr>
+          <w:bCs/>
+          <w:sz w:val="24"/>
+          <w:szCs w:val="24"/>
+        </w:rPr>
+      </w:pPr>
+      <w:r>
+        <w:rPr>
+          <w:bCs/>
+          <w:sz w:val="24"/>
+          <w:szCs w:val="24"/>
+        </w:rPr>
+        <w:t>More responsive user interfaces</w:t>
+      </w:r>
+    </w:p>
+    <w:p>
+      <w:pPr>
+        <w:numPr>
+          <w:ilvl w:val="1"/>
+          <w:numId w:val="7"/>
+        </w:numPr>
+        <w:tabs>
+          <w:tab w:val="clear" w:pos="1440"/>
+        </w:tabs>
+        <w:spacing w:after="0"/>
+        <w:ind w:left="709" w:hanging="357"/>
+        <w:jc w:val="both"/>
+        <w:rPr>
+          <w:bCs/>
+          <w:sz w:val="24"/>
+          <w:szCs w:val="24"/>
+        </w:rPr>
+      </w:pPr>
+      <w:r>
+        <w:rPr>
+          <w:bCs/>
+          <w:sz w:val="24"/>
+          <w:szCs w:val="24"/>
+        </w:rPr>
+        <w:t>Enhanced developer experience with component-based architecture</w:t>
+      </w:r>
+    </w:p>
+    <w:p>
+      <w:pPr>
+        <w:spacing w:after="0"/>
+        <w:jc w:val="both"/>
+        <w:rPr>
+          <w:bCs/>
+          <w:sz w:val="20"/>
+          <w:szCs w:val="20"/>
+        </w:rPr>
+      </w:pPr>
+    </w:p>
+    <w:p>
+      <w:pPr>
+        <w:jc w:val="both"/>
         <w:rPr>
           <w:b/>
           <w:bCs/>
           <w:sz w:val="26"/>
           <w:szCs w:val="26"/>
         </w:rPr>
-        <w:t xml:space="preserve"> Migration</w:t>
+      </w:pPr>
+      <w:r>
+        <w:rPr>
+          <w:b/>
+          <w:bCs/>
+          <w:sz w:val="24"/>
+          <w:szCs w:val="24"/>
+        </w:rPr>
+        <w:t xml:space="preserve"> </w:t>
+      </w:r>
+      <w:proofErr w:type="gramStart"/>
+      <w:r>
+        <w:rPr>
+          <w:b/>
+          <w:bCs/>
+          <w:sz w:val="26"/>
+          <w:szCs w:val="26"/>
+        </w:rPr>
+        <w:t>OR,</w:t>
+      </w:r>
+      <w:proofErr w:type="gramEnd"/>
+      <w:r>
+        <w:rPr>
+          <w:b/>
+          <w:bCs/>
+          <w:sz w:val="26"/>
+          <w:szCs w:val="26"/>
+        </w:rPr>
+        <w:t xml:space="preserve"> </w:t>
+      </w:r>
+      <w:r>
+        <w:rPr>
+          <w:b/>
+          <w:bCs/>
+          <w:sz w:val="26"/>
+          <w:szCs w:val="26"/>
+        </w:rPr>
+        <w:t>FastAPI</w:t>
+      </w:r>
+      <w:r>
+        <w:rPr>
+          <w:b/>
+          <w:bCs/>
+          <w:sz w:val="26"/>
+          <w:szCs w:val="26"/>
+        </w:rPr>
+        <w:t xml:space="preserve"> Integration</w:t>
       </w:r>
     </w:p>
     <w:p>
@@ -5392,7 +6125,7 @@
           <w:sz w:val="24"/>
           <w:szCs w:val="24"/>
         </w:rPr>
-        <w:t xml:space="preserve">Performance Benefits: </w:t>
+        <w:t xml:space="preserve">Backend Optimization: </w:t>
       </w:r>
     </w:p>
     <w:p>
@@ -5419,7 +6152,7 @@
           <w:sz w:val="24"/>
           <w:szCs w:val="24"/>
         </w:rPr>
-        <w:t>Compile-time framework with minimal runtime overhead</w:t>
+        <w:t>High-performance Python web framework</w:t>
       </w:r>
     </w:p>
     <w:p>
@@ -5446,7 +6179,8 @@
           <w:sz w:val="24"/>
           <w:szCs w:val="24"/>
         </w:rPr>
-        <w:t>Built-in server-side rendering capabilities</w:t>
+        <w:lastRenderedPageBreak/>
+        <w:t>Automatic API documentation generation</w:t>
       </w:r>
     </w:p>
     <w:p>
@@ -5473,8 +6207,20 @@
           <w:sz w:val="24"/>
           <w:szCs w:val="24"/>
         </w:rPr>
-        <w:t>Lightweight and highly efficient client-side interactions</w:t>
-      </w:r>
+        <w:t>Built-in type checking and validation</w:t>
+      </w:r>
+    </w:p>
+    <w:p>
+      <w:pPr>
+        <w:spacing w:after="0"/>
+        <w:ind w:left="352"/>
+        <w:jc w:val="both"/>
+        <w:rPr>
+          <w:bCs/>
+          <w:sz w:val="24"/>
+          <w:szCs w:val="24"/>
+        </w:rPr>
+      </w:pPr>
     </w:p>
     <w:p>
       <w:pPr>
@@ -5502,7 +6248,7 @@
           <w:sz w:val="24"/>
           <w:szCs w:val="24"/>
         </w:rPr>
-        <w:t xml:space="preserve">Potential Improvements: </w:t>
+        <w:t xml:space="preserve">Scalability Features: </w:t>
       </w:r>
     </w:p>
     <w:p>
@@ -5529,7 +6275,7 @@
           <w:sz w:val="24"/>
           <w:szCs w:val="24"/>
         </w:rPr>
-        <w:t>Reduced load times</w:t>
+        <w:t>Supports async programming models</w:t>
       </w:r>
     </w:p>
     <w:p>
@@ -5556,7 +6302,7 @@
           <w:sz w:val="24"/>
           <w:szCs w:val="24"/>
         </w:rPr>
-        <w:t>More responsive user interfaces</w:t>
+        <w:t>Low overhead for high-concurrency scenarios</w:t>
       </w:r>
     </w:p>
     <w:p>
@@ -5583,8 +6329,527 @@
           <w:sz w:val="24"/>
           <w:szCs w:val="24"/>
         </w:rPr>
-        <w:t>Enhanced developer experience with component-based architecture</w:t>
-      </w:r>
+        <w:t>Easy integration with existing Python image processing scripts</w:t>
+      </w:r>
+    </w:p>
+    <w:p>
+      <w:pPr>
+        <w:spacing w:after="0"/>
+        <w:jc w:val="both"/>
+        <w:rPr>
+          <w:bCs/>
+          <w:sz w:val="12"/>
+          <w:szCs w:val="12"/>
+        </w:rPr>
+      </w:pPr>
+    </w:p>
+    <w:p>
+      <w:pPr>
+        <w:spacing w:after="0"/>
+        <w:jc w:val="both"/>
+        <w:rPr>
+          <w:b/>
+          <w:bCs/>
+          <w:sz w:val="24"/>
+          <w:szCs w:val="24"/>
+        </w:rPr>
+      </w:pPr>
+      <w:r>
+        <w:rPr>
+          <w:b/>
+          <w:bCs/>
+          <w:sz w:val="24"/>
+          <w:szCs w:val="24"/>
+        </w:rPr>
+        <w:t>Intelligent Content Management</w:t>
+      </w:r>
+    </w:p>
+    <w:p>
+      <w:pPr>
+        <w:numPr>
+          <w:ilvl w:val="0"/>
+          <w:numId w:val="9"/>
+        </w:numPr>
+        <w:tabs>
+          <w:tab w:val="clear" w:pos="720"/>
+        </w:tabs>
+        <w:spacing w:after="80"/>
+        <w:ind w:left="425" w:hanging="357"/>
+        <w:jc w:val="both"/>
+        <w:rPr>
+          <w:b/>
+          <w:bCs/>
+          <w:sz w:val="24"/>
+          <w:szCs w:val="24"/>
+        </w:rPr>
+      </w:pPr>
+      <w:r>
+        <w:rPr>
+          <w:b/>
+          <w:bCs/>
+          <w:sz w:val="24"/>
+          <w:szCs w:val="24"/>
+        </w:rPr>
+        <w:t xml:space="preserve">AI-Powered Content Optimization </w:t>
+      </w:r>
+    </w:p>
+    <w:p>
+      <w:pPr>
+        <w:numPr>
+          <w:ilvl w:val="1"/>
+          <w:numId w:val="7"/>
+        </w:numPr>
+        <w:tabs>
+          <w:tab w:val="clear" w:pos="1440"/>
+        </w:tabs>
+        <w:spacing w:after="0"/>
+        <w:ind w:left="709" w:hanging="357"/>
+        <w:jc w:val="both"/>
+        <w:rPr>
+          <w:bCs/>
+          <w:sz w:val="24"/>
+          <w:szCs w:val="24"/>
+        </w:rPr>
+      </w:pPr>
+      <w:r>
+        <w:rPr>
+          <w:bCs/>
+          <w:sz w:val="24"/>
+          <w:szCs w:val="24"/>
+        </w:rPr>
+        <w:t>Automatic content formatting</w:t>
+      </w:r>
+    </w:p>
+    <w:p>
+      <w:pPr>
+        <w:numPr>
+          <w:ilvl w:val="1"/>
+          <w:numId w:val="7"/>
+        </w:numPr>
+        <w:tabs>
+          <w:tab w:val="clear" w:pos="1440"/>
+        </w:tabs>
+        <w:spacing w:after="0"/>
+        <w:ind w:left="709" w:hanging="357"/>
+        <w:jc w:val="both"/>
+        <w:rPr>
+          <w:bCs/>
+          <w:sz w:val="24"/>
+          <w:szCs w:val="24"/>
+        </w:rPr>
+      </w:pPr>
+      <w:r>
+        <w:rPr>
+          <w:bCs/>
+          <w:sz w:val="24"/>
+          <w:szCs w:val="24"/>
+        </w:rPr>
+        <w:t>Contextual information insertion</w:t>
+      </w:r>
+    </w:p>
+    <w:p>
+      <w:pPr>
+        <w:numPr>
+          <w:ilvl w:val="1"/>
+          <w:numId w:val="7"/>
+        </w:numPr>
+        <w:tabs>
+          <w:tab w:val="clear" w:pos="1440"/>
+        </w:tabs>
+        <w:spacing w:after="0"/>
+        <w:ind w:left="709" w:hanging="357"/>
+        <w:jc w:val="both"/>
+        <w:rPr>
+          <w:bCs/>
+          <w:sz w:val="24"/>
+          <w:szCs w:val="24"/>
+        </w:rPr>
+      </w:pPr>
+      <w:r>
+        <w:rPr>
+          <w:bCs/>
+          <w:sz w:val="24"/>
+          <w:szCs w:val="24"/>
+        </w:rPr>
+        <w:t>Accessibility feature generation</w:t>
+      </w:r>
+    </w:p>
+    <w:p>
+      <w:pPr>
+        <w:numPr>
+          <w:ilvl w:val="0"/>
+          <w:numId w:val="9"/>
+        </w:numPr>
+        <w:tabs>
+          <w:tab w:val="clear" w:pos="720"/>
+        </w:tabs>
+        <w:spacing w:after="80"/>
+        <w:ind w:left="425" w:hanging="357"/>
+        <w:jc w:val="both"/>
+        <w:rPr>
+          <w:b/>
+          <w:bCs/>
+          <w:sz w:val="24"/>
+          <w:szCs w:val="24"/>
+        </w:rPr>
+      </w:pPr>
+      <w:r>
+        <w:rPr>
+          <w:b/>
+          <w:bCs/>
+          <w:sz w:val="24"/>
+          <w:szCs w:val="24"/>
+        </w:rPr>
+        <w:t xml:space="preserve">Analytics and Usage Tracking </w:t>
+      </w:r>
+    </w:p>
+    <w:p>
+      <w:pPr>
+        <w:numPr>
+          <w:ilvl w:val="1"/>
+          <w:numId w:val="7"/>
+        </w:numPr>
+        <w:tabs>
+          <w:tab w:val="clear" w:pos="1440"/>
+        </w:tabs>
+        <w:spacing w:after="0"/>
+        <w:ind w:left="709" w:hanging="357"/>
+        <w:jc w:val="both"/>
+        <w:rPr>
+          <w:bCs/>
+          <w:sz w:val="24"/>
+          <w:szCs w:val="24"/>
+        </w:rPr>
+      </w:pPr>
+      <w:r>
+        <w:rPr>
+          <w:bCs/>
+          <w:sz w:val="24"/>
+          <w:szCs w:val="24"/>
+        </w:rPr>
+        <w:t>Display interaction metrics</w:t>
+      </w:r>
+    </w:p>
+    <w:p>
+      <w:pPr>
+        <w:numPr>
+          <w:ilvl w:val="1"/>
+          <w:numId w:val="7"/>
+        </w:numPr>
+        <w:tabs>
+          <w:tab w:val="clear" w:pos="1440"/>
+        </w:tabs>
+        <w:spacing w:after="0"/>
+        <w:ind w:left="709" w:hanging="357"/>
+        <w:jc w:val="both"/>
+        <w:rPr>
+          <w:bCs/>
+          <w:sz w:val="24"/>
+          <w:szCs w:val="24"/>
+        </w:rPr>
+      </w:pPr>
+      <w:r>
+        <w:rPr>
+          <w:bCs/>
+          <w:sz w:val="24"/>
+          <w:szCs w:val="24"/>
+        </w:rPr>
+        <w:t>Content engagement analysis</w:t>
+      </w:r>
+    </w:p>
+    <w:p>
+      <w:pPr>
+        <w:numPr>
+          <w:ilvl w:val="1"/>
+          <w:numId w:val="7"/>
+        </w:numPr>
+        <w:tabs>
+          <w:tab w:val="clear" w:pos="1440"/>
+        </w:tabs>
+        <w:spacing w:after="0"/>
+        <w:ind w:left="709" w:hanging="357"/>
+        <w:jc w:val="both"/>
+        <w:rPr>
+          <w:bCs/>
+          <w:sz w:val="24"/>
+          <w:szCs w:val="24"/>
+        </w:rPr>
+      </w:pPr>
+      <w:r>
+        <w:rPr>
+          <w:bCs/>
+          <w:sz w:val="24"/>
+          <w:szCs w:val="24"/>
+        </w:rPr>
+        <w:t>Predictive maintenance algorithms</w:t>
+      </w:r>
+    </w:p>
+    <w:p>
+      <w:pPr>
+        <w:spacing w:after="0"/>
+        <w:jc w:val="both"/>
+        <w:rPr>
+          <w:bCs/>
+          <w:sz w:val="8"/>
+          <w:szCs w:val="8"/>
+        </w:rPr>
+      </w:pPr>
+    </w:p>
+    <w:p>
+      <w:pPr>
+        <w:spacing w:after="0"/>
+        <w:jc w:val="both"/>
+        <w:rPr>
+          <w:b/>
+          <w:bCs/>
+          <w:sz w:val="24"/>
+          <w:szCs w:val="24"/>
+        </w:rPr>
+      </w:pPr>
+      <w:r>
+        <w:rPr>
+          <w:b/>
+          <w:bCs/>
+          <w:sz w:val="24"/>
+          <w:szCs w:val="24"/>
+        </w:rPr>
+        <w:t>Communication Protocol Improvements</w:t>
+      </w:r>
+    </w:p>
+    <w:p>
+      <w:pPr>
+        <w:numPr>
+          <w:ilvl w:val="0"/>
+          <w:numId w:val="9"/>
+        </w:numPr>
+        <w:tabs>
+          <w:tab w:val="clear" w:pos="720"/>
+        </w:tabs>
+        <w:spacing w:after="80"/>
+        <w:ind w:left="425" w:hanging="357"/>
+        <w:jc w:val="both"/>
+        <w:rPr>
+          <w:b/>
+          <w:bCs/>
+          <w:sz w:val="24"/>
+          <w:szCs w:val="24"/>
+        </w:rPr>
+      </w:pPr>
+      <w:r>
+        <w:rPr>
+          <w:b/>
+          <w:bCs/>
+          <w:sz w:val="24"/>
+          <w:szCs w:val="24"/>
+        </w:rPr>
+        <w:t xml:space="preserve">Enhanced MQTT Architecture </w:t>
+      </w:r>
+    </w:p>
+    <w:p>
+      <w:pPr>
+        <w:numPr>
+          <w:ilvl w:val="1"/>
+          <w:numId w:val="7"/>
+        </w:numPr>
+        <w:tabs>
+          <w:tab w:val="clear" w:pos="1440"/>
+        </w:tabs>
+        <w:spacing w:after="0"/>
+        <w:ind w:left="709" w:hanging="357"/>
+        <w:jc w:val="both"/>
+        <w:rPr>
+          <w:bCs/>
+          <w:sz w:val="24"/>
+          <w:szCs w:val="24"/>
+        </w:rPr>
+      </w:pPr>
+      <w:r>
+        <w:rPr>
+          <w:bCs/>
+          <w:sz w:val="24"/>
+          <w:szCs w:val="24"/>
+        </w:rPr>
+        <w:t>Improved encryption mechanisms</w:t>
+      </w:r>
+    </w:p>
+    <w:p>
+      <w:pPr>
+        <w:numPr>
+          <w:ilvl w:val="1"/>
+          <w:numId w:val="7"/>
+        </w:numPr>
+        <w:tabs>
+          <w:tab w:val="clear" w:pos="1440"/>
+        </w:tabs>
+        <w:spacing w:after="0"/>
+        <w:ind w:left="709" w:hanging="357"/>
+        <w:jc w:val="both"/>
+        <w:rPr>
+          <w:bCs/>
+          <w:sz w:val="24"/>
+          <w:szCs w:val="24"/>
+        </w:rPr>
+      </w:pPr>
+      <w:r>
+        <w:rPr>
+          <w:bCs/>
+          <w:sz w:val="24"/>
+          <w:szCs w:val="24"/>
+        </w:rPr>
+        <w:t>More efficient bandwidth utilization</w:t>
+      </w:r>
+    </w:p>
+    <w:p>
+      <w:pPr>
+        <w:numPr>
+          <w:ilvl w:val="1"/>
+          <w:numId w:val="7"/>
+        </w:numPr>
+        <w:tabs>
+          <w:tab w:val="clear" w:pos="1440"/>
+        </w:tabs>
+        <w:spacing w:after="0"/>
+        <w:ind w:left="709" w:hanging="357"/>
+        <w:jc w:val="both"/>
+        <w:rPr>
+          <w:bCs/>
+          <w:sz w:val="24"/>
+          <w:szCs w:val="24"/>
+        </w:rPr>
+      </w:pPr>
+      <w:r>
+        <w:rPr>
+          <w:bCs/>
+          <w:sz w:val="24"/>
+          <w:szCs w:val="24"/>
+        </w:rPr>
+        <w:t>Support for larger payload transmissions</w:t>
+      </w:r>
+    </w:p>
+    <w:p>
+      <w:pPr>
+        <w:spacing w:after="0"/>
+        <w:jc w:val="both"/>
+        <w:rPr>
+          <w:bCs/>
+          <w:sz w:val="24"/>
+          <w:szCs w:val="24"/>
+        </w:rPr>
+      </w:pPr>
+    </w:p>
+    <w:p>
+      <w:pPr>
+        <w:spacing w:after="0"/>
+        <w:jc w:val="both"/>
+        <w:rPr>
+          <w:bCs/>
+          <w:sz w:val="24"/>
+          <w:szCs w:val="24"/>
+        </w:rPr>
+      </w:pPr>
+      <w:r>
+        <w:rPr>
+          <w:bCs/>
+          <w:sz w:val="24"/>
+          <w:szCs w:val="24"/>
+        </w:rPr>
+        <w:t>Further, for an even more enhance</w:t>
+      </w:r>
+      <w:r>
+        <w:rPr>
+          <w:bCs/>
+          <w:sz w:val="24"/>
+          <w:szCs w:val="24"/>
+        </w:rPr>
+        <w:t>d</w:t>
+      </w:r>
+      <w:r>
+        <w:rPr>
+          <w:bCs/>
+          <w:sz w:val="24"/>
+          <w:szCs w:val="24"/>
+        </w:rPr>
+        <w:t xml:space="preserve"> performance, we can completely migrate the backend </w:t>
+      </w:r>
+      <w:r>
+        <w:rPr>
+          <w:bCs/>
+          <w:sz w:val="24"/>
+          <w:szCs w:val="24"/>
+        </w:rPr>
+        <w:t>over to a Rust-based system, providing greater security and faster execution.</w:t>
+      </w:r>
+    </w:p>
+    <w:p>
+      <w:pPr>
+        <w:spacing w:after="0"/>
+        <w:jc w:val="both"/>
+        <w:rPr>
+          <w:bCs/>
+          <w:sz w:val="14"/>
+          <w:szCs w:val="14"/>
+        </w:rPr>
+      </w:pPr>
+    </w:p>
+    <w:p>
+      <w:pPr>
+        <w:spacing w:after="0"/>
+        <w:jc w:val="both"/>
+        <w:rPr>
+          <w:bCs/>
+          <w:sz w:val="24"/>
+          <w:szCs w:val="24"/>
+        </w:rPr>
+      </w:pPr>
+      <w:r>
+        <w:rPr>
+          <w:bCs/>
+          <w:sz w:val="24"/>
+          <w:szCs w:val="24"/>
+        </w:rPr>
+        <w:t>This is highly feasible, as ESP32 microcontroller also have integrations and support Rust, leading to a completely Rust-based system.</w:t>
+      </w:r>
+    </w:p>
+    <w:p>
+      <w:pPr>
+        <w:spacing w:after="0"/>
+        <w:jc w:val="both"/>
+        <w:rPr>
+          <w:bCs/>
+          <w:sz w:val="14"/>
+          <w:szCs w:val="14"/>
+        </w:rPr>
+      </w:pPr>
+    </w:p>
+    <w:p>
+      <w:pPr>
+        <w:spacing w:after="0"/>
+        <w:jc w:val="both"/>
+        <w:rPr>
+          <w:bCs/>
+          <w:sz w:val="24"/>
+          <w:szCs w:val="24"/>
+        </w:rPr>
+      </w:pPr>
+      <w:r>
+        <w:rPr>
+          <w:bCs/>
+          <w:sz w:val="24"/>
+          <w:szCs w:val="24"/>
+        </w:rPr>
+        <w:t>However, this comes with a downside. It greatly complicates the system, making it harder to manage.</w:t>
+      </w:r>
+    </w:p>
+    <w:p>
+      <w:pPr>
+        <w:spacing w:after="0"/>
+        <w:jc w:val="both"/>
+        <w:rPr>
+          <w:bCs/>
+          <w:sz w:val="4"/>
+          <w:szCs w:val="4"/>
+        </w:rPr>
+      </w:pPr>
     </w:p>
     <w:p>
       <w:pPr>
@@ -5601,826 +6866,6 @@
       <w:pPr>
         <w:jc w:val="both"/>
         <w:rPr>
-          <w:b/>
-          <w:bCs/>
-          <w:sz w:val="26"/>
-          <w:szCs w:val="26"/>
-        </w:rPr>
-      </w:pPr>
-      <w:r>
-        <w:rPr>
-          <w:b/>
-          <w:bCs/>
-          <w:sz w:val="24"/>
-          <w:szCs w:val="24"/>
-        </w:rPr>
-        <w:t xml:space="preserve"> </w:t>
-      </w:r>
-      <w:proofErr w:type="gramStart"/>
-      <w:r>
-        <w:rPr>
-          <w:b/>
-          <w:bCs/>
-          <w:sz w:val="26"/>
-          <w:szCs w:val="26"/>
-        </w:rPr>
-        <w:t>OR,</w:t>
-      </w:r>
-      <w:proofErr w:type="gramEnd"/>
-      <w:r>
-        <w:rPr>
-          <w:b/>
-          <w:bCs/>
-          <w:sz w:val="26"/>
-          <w:szCs w:val="26"/>
-        </w:rPr>
-        <w:t xml:space="preserve"> </w:t>
-      </w:r>
-      <w:r>
-        <w:rPr>
-          <w:b/>
-          <w:bCs/>
-          <w:sz w:val="26"/>
-          <w:szCs w:val="26"/>
-        </w:rPr>
-        <w:t>FastAPI</w:t>
-      </w:r>
-      <w:r>
-        <w:rPr>
-          <w:b/>
-          <w:bCs/>
-          <w:sz w:val="26"/>
-          <w:szCs w:val="26"/>
-        </w:rPr>
-        <w:t xml:space="preserve"> Integration</w:t>
-      </w:r>
-    </w:p>
-    <w:p>
-      <w:pPr>
-        <w:numPr>
-          <w:ilvl w:val="0"/>
-          <w:numId w:val="9"/>
-        </w:numPr>
-        <w:tabs>
-          <w:tab w:val="clear" w:pos="720"/>
-        </w:tabs>
-        <w:spacing w:after="80"/>
-        <w:ind w:left="425" w:hanging="357"/>
-        <w:jc w:val="both"/>
-        <w:rPr>
-          <w:b/>
-          <w:bCs/>
-          <w:sz w:val="24"/>
-          <w:szCs w:val="24"/>
-        </w:rPr>
-      </w:pPr>
-      <w:r>
-        <w:rPr>
-          <w:b/>
-          <w:bCs/>
-          <w:sz w:val="24"/>
-          <w:szCs w:val="24"/>
-        </w:rPr>
-        <w:t xml:space="preserve">Backend Optimization: </w:t>
-      </w:r>
-    </w:p>
-    <w:p>
-      <w:pPr>
-        <w:numPr>
-          <w:ilvl w:val="1"/>
-          <w:numId w:val="7"/>
-        </w:numPr>
-        <w:tabs>
-          <w:tab w:val="clear" w:pos="1440"/>
-        </w:tabs>
-        <w:spacing w:after="0"/>
-        <w:ind w:left="709" w:hanging="357"/>
-        <w:jc w:val="both"/>
-        <w:rPr>
-          <w:bCs/>
-          <w:sz w:val="24"/>
-          <w:szCs w:val="24"/>
-        </w:rPr>
-      </w:pPr>
-      <w:r>
-        <w:rPr>
-          <w:bCs/>
-          <w:sz w:val="24"/>
-          <w:szCs w:val="24"/>
-        </w:rPr>
-        <w:t>High-performance Python web framework</w:t>
-      </w:r>
-    </w:p>
-    <w:p>
-      <w:pPr>
-        <w:numPr>
-          <w:ilvl w:val="1"/>
-          <w:numId w:val="7"/>
-        </w:numPr>
-        <w:tabs>
-          <w:tab w:val="clear" w:pos="1440"/>
-        </w:tabs>
-        <w:spacing w:after="0"/>
-        <w:ind w:left="709" w:hanging="357"/>
-        <w:jc w:val="both"/>
-        <w:rPr>
-          <w:bCs/>
-          <w:sz w:val="24"/>
-          <w:szCs w:val="24"/>
-        </w:rPr>
-      </w:pPr>
-      <w:r>
-        <w:rPr>
-          <w:bCs/>
-          <w:sz w:val="24"/>
-          <w:szCs w:val="24"/>
-        </w:rPr>
-        <w:t>Automatic API documentation generation</w:t>
-      </w:r>
-    </w:p>
-    <w:p>
-      <w:pPr>
-        <w:numPr>
-          <w:ilvl w:val="1"/>
-          <w:numId w:val="7"/>
-        </w:numPr>
-        <w:tabs>
-          <w:tab w:val="clear" w:pos="1440"/>
-        </w:tabs>
-        <w:spacing w:after="0"/>
-        <w:ind w:left="709" w:hanging="357"/>
-        <w:jc w:val="both"/>
-        <w:rPr>
-          <w:bCs/>
-          <w:sz w:val="24"/>
-          <w:szCs w:val="24"/>
-        </w:rPr>
-      </w:pPr>
-      <w:r>
-        <w:rPr>
-          <w:bCs/>
-          <w:sz w:val="24"/>
-          <w:szCs w:val="24"/>
-        </w:rPr>
-        <w:t>Built-in type checking and validation</w:t>
-      </w:r>
-    </w:p>
-    <w:p>
-      <w:pPr>
-        <w:spacing w:after="0"/>
-        <w:ind w:left="352"/>
-        <w:jc w:val="both"/>
-        <w:rPr>
-          <w:bCs/>
-          <w:sz w:val="24"/>
-          <w:szCs w:val="24"/>
-        </w:rPr>
-      </w:pPr>
-    </w:p>
-    <w:p>
-      <w:pPr>
-        <w:numPr>
-          <w:ilvl w:val="0"/>
-          <w:numId w:val="9"/>
-        </w:numPr>
-        <w:tabs>
-          <w:tab w:val="clear" w:pos="720"/>
-        </w:tabs>
-        <w:spacing w:after="80"/>
-        <w:ind w:left="425" w:hanging="357"/>
-        <w:jc w:val="both"/>
-        <w:rPr>
-          <w:b/>
-          <w:bCs/>
-          <w:sz w:val="24"/>
-          <w:szCs w:val="24"/>
-        </w:rPr>
-      </w:pPr>
-      <w:r>
-        <w:rPr>
-          <w:b/>
-          <w:bCs/>
-          <w:sz w:val="24"/>
-          <w:szCs w:val="24"/>
-        </w:rPr>
-        <w:t xml:space="preserve">Scalability Features: </w:t>
-      </w:r>
-    </w:p>
-    <w:p>
-      <w:pPr>
-        <w:numPr>
-          <w:ilvl w:val="1"/>
-          <w:numId w:val="7"/>
-        </w:numPr>
-        <w:tabs>
-          <w:tab w:val="clear" w:pos="1440"/>
-        </w:tabs>
-        <w:spacing w:after="0"/>
-        <w:ind w:left="709" w:hanging="357"/>
-        <w:jc w:val="both"/>
-        <w:rPr>
-          <w:bCs/>
-          <w:sz w:val="24"/>
-          <w:szCs w:val="24"/>
-        </w:rPr>
-      </w:pPr>
-      <w:r>
-        <w:rPr>
-          <w:bCs/>
-          <w:sz w:val="24"/>
-          <w:szCs w:val="24"/>
-        </w:rPr>
-        <w:t>Supports async programming models</w:t>
-      </w:r>
-    </w:p>
-    <w:p>
-      <w:pPr>
-        <w:numPr>
-          <w:ilvl w:val="1"/>
-          <w:numId w:val="7"/>
-        </w:numPr>
-        <w:tabs>
-          <w:tab w:val="clear" w:pos="1440"/>
-        </w:tabs>
-        <w:spacing w:after="0"/>
-        <w:ind w:left="709" w:hanging="357"/>
-        <w:jc w:val="both"/>
-        <w:rPr>
-          <w:bCs/>
-          <w:sz w:val="24"/>
-          <w:szCs w:val="24"/>
-        </w:rPr>
-      </w:pPr>
-      <w:r>
-        <w:rPr>
-          <w:bCs/>
-          <w:sz w:val="24"/>
-          <w:szCs w:val="24"/>
-        </w:rPr>
-        <w:t>Low overhead for high-concurrency scenarios</w:t>
-      </w:r>
-    </w:p>
-    <w:p>
-      <w:pPr>
-        <w:numPr>
-          <w:ilvl w:val="1"/>
-          <w:numId w:val="7"/>
-        </w:numPr>
-        <w:tabs>
-          <w:tab w:val="clear" w:pos="1440"/>
-        </w:tabs>
-        <w:spacing w:after="0"/>
-        <w:ind w:left="709" w:hanging="357"/>
-        <w:jc w:val="both"/>
-        <w:rPr>
-          <w:bCs/>
-          <w:sz w:val="24"/>
-          <w:szCs w:val="24"/>
-        </w:rPr>
-      </w:pPr>
-      <w:r>
-        <w:rPr>
-          <w:bCs/>
-          <w:sz w:val="24"/>
-          <w:szCs w:val="24"/>
-        </w:rPr>
-        <w:t>Easy integration with existing Python image processing scripts</w:t>
-      </w:r>
-    </w:p>
-    <w:p>
-      <w:pPr>
-        <w:spacing w:after="0"/>
-        <w:jc w:val="both"/>
-        <w:rPr>
-          <w:bCs/>
-          <w:sz w:val="12"/>
-          <w:szCs w:val="12"/>
-        </w:rPr>
-      </w:pPr>
-    </w:p>
-    <w:p>
-      <w:pPr>
-        <w:spacing w:after="0"/>
-        <w:jc w:val="both"/>
-        <w:rPr>
-          <w:b/>
-          <w:bCs/>
-          <w:sz w:val="24"/>
-          <w:szCs w:val="24"/>
-        </w:rPr>
-      </w:pPr>
-      <w:r>
-        <w:rPr>
-          <w:b/>
-          <w:bCs/>
-          <w:sz w:val="24"/>
-          <w:szCs w:val="24"/>
-        </w:rPr>
-        <w:t>Intelligent Content Management</w:t>
-      </w:r>
-    </w:p>
-    <w:p>
-      <w:pPr>
-        <w:numPr>
-          <w:ilvl w:val="0"/>
-          <w:numId w:val="9"/>
-        </w:numPr>
-        <w:tabs>
-          <w:tab w:val="clear" w:pos="720"/>
-        </w:tabs>
-        <w:spacing w:after="80"/>
-        <w:ind w:left="425" w:hanging="357"/>
-        <w:jc w:val="both"/>
-        <w:rPr>
-          <w:b/>
-          <w:bCs/>
-          <w:sz w:val="24"/>
-          <w:szCs w:val="24"/>
-        </w:rPr>
-      </w:pPr>
-      <w:r>
-        <w:rPr>
-          <w:b/>
-          <w:bCs/>
-          <w:sz w:val="24"/>
-          <w:szCs w:val="24"/>
-        </w:rPr>
-        <w:t xml:space="preserve">AI-Powered Content Optimization </w:t>
-      </w:r>
-    </w:p>
-    <w:p>
-      <w:pPr>
-        <w:numPr>
-          <w:ilvl w:val="1"/>
-          <w:numId w:val="7"/>
-        </w:numPr>
-        <w:tabs>
-          <w:tab w:val="clear" w:pos="1440"/>
-        </w:tabs>
-        <w:spacing w:after="0"/>
-        <w:ind w:left="709" w:hanging="357"/>
-        <w:jc w:val="both"/>
-        <w:rPr>
-          <w:bCs/>
-          <w:sz w:val="24"/>
-          <w:szCs w:val="24"/>
-        </w:rPr>
-      </w:pPr>
-      <w:r>
-        <w:rPr>
-          <w:bCs/>
-          <w:sz w:val="24"/>
-          <w:szCs w:val="24"/>
-        </w:rPr>
-        <w:t>Automatic content formatting</w:t>
-      </w:r>
-    </w:p>
-    <w:p>
-      <w:pPr>
-        <w:numPr>
-          <w:ilvl w:val="1"/>
-          <w:numId w:val="7"/>
-        </w:numPr>
-        <w:tabs>
-          <w:tab w:val="clear" w:pos="1440"/>
-        </w:tabs>
-        <w:spacing w:after="0"/>
-        <w:ind w:left="709" w:hanging="357"/>
-        <w:jc w:val="both"/>
-        <w:rPr>
-          <w:bCs/>
-          <w:sz w:val="24"/>
-          <w:szCs w:val="24"/>
-        </w:rPr>
-      </w:pPr>
-      <w:r>
-        <w:rPr>
-          <w:bCs/>
-          <w:sz w:val="24"/>
-          <w:szCs w:val="24"/>
-        </w:rPr>
-        <w:t>Contextual information insertion</w:t>
-      </w:r>
-    </w:p>
-    <w:p>
-      <w:pPr>
-        <w:numPr>
-          <w:ilvl w:val="1"/>
-          <w:numId w:val="7"/>
-        </w:numPr>
-        <w:tabs>
-          <w:tab w:val="clear" w:pos="1440"/>
-        </w:tabs>
-        <w:spacing w:after="0"/>
-        <w:ind w:left="709" w:hanging="357"/>
-        <w:jc w:val="both"/>
-        <w:rPr>
-          <w:bCs/>
-          <w:sz w:val="24"/>
-          <w:szCs w:val="24"/>
-        </w:rPr>
-      </w:pPr>
-      <w:r>
-        <w:rPr>
-          <w:bCs/>
-          <w:sz w:val="24"/>
-          <w:szCs w:val="24"/>
-        </w:rPr>
-        <w:t>Accessibility feature generation</w:t>
-      </w:r>
-    </w:p>
-    <w:p>
-      <w:pPr>
-        <w:numPr>
-          <w:ilvl w:val="0"/>
-          <w:numId w:val="9"/>
-        </w:numPr>
-        <w:tabs>
-          <w:tab w:val="clear" w:pos="720"/>
-        </w:tabs>
-        <w:spacing w:after="80"/>
-        <w:ind w:left="425" w:hanging="357"/>
-        <w:jc w:val="both"/>
-        <w:rPr>
-          <w:b/>
-          <w:bCs/>
-          <w:sz w:val="24"/>
-          <w:szCs w:val="24"/>
-        </w:rPr>
-      </w:pPr>
-      <w:r>
-        <w:rPr>
-          <w:b/>
-          <w:bCs/>
-          <w:sz w:val="24"/>
-          <w:szCs w:val="24"/>
-        </w:rPr>
-        <w:t xml:space="preserve">Analytics and Usage Tracking </w:t>
-      </w:r>
-    </w:p>
-    <w:p>
-      <w:pPr>
-        <w:numPr>
-          <w:ilvl w:val="1"/>
-          <w:numId w:val="7"/>
-        </w:numPr>
-        <w:tabs>
-          <w:tab w:val="clear" w:pos="1440"/>
-        </w:tabs>
-        <w:spacing w:after="0"/>
-        <w:ind w:left="709" w:hanging="357"/>
-        <w:jc w:val="both"/>
-        <w:rPr>
-          <w:bCs/>
-          <w:sz w:val="24"/>
-          <w:szCs w:val="24"/>
-        </w:rPr>
-      </w:pPr>
-      <w:r>
-        <w:rPr>
-          <w:bCs/>
-          <w:sz w:val="24"/>
-          <w:szCs w:val="24"/>
-        </w:rPr>
-        <w:t>Display interaction metrics</w:t>
-      </w:r>
-    </w:p>
-    <w:p>
-      <w:pPr>
-        <w:numPr>
-          <w:ilvl w:val="1"/>
-          <w:numId w:val="7"/>
-        </w:numPr>
-        <w:tabs>
-          <w:tab w:val="clear" w:pos="1440"/>
-        </w:tabs>
-        <w:spacing w:after="0"/>
-        <w:ind w:left="709" w:hanging="357"/>
-        <w:jc w:val="both"/>
-        <w:rPr>
-          <w:bCs/>
-          <w:sz w:val="24"/>
-          <w:szCs w:val="24"/>
-        </w:rPr>
-      </w:pPr>
-      <w:r>
-        <w:rPr>
-          <w:bCs/>
-          <w:sz w:val="24"/>
-          <w:szCs w:val="24"/>
-        </w:rPr>
-        <w:t>Content engagement analysis</w:t>
-      </w:r>
-    </w:p>
-    <w:p>
-      <w:pPr>
-        <w:numPr>
-          <w:ilvl w:val="1"/>
-          <w:numId w:val="7"/>
-        </w:numPr>
-        <w:tabs>
-          <w:tab w:val="clear" w:pos="1440"/>
-        </w:tabs>
-        <w:spacing w:after="0"/>
-        <w:ind w:left="709" w:hanging="357"/>
-        <w:jc w:val="both"/>
-        <w:rPr>
-          <w:bCs/>
-          <w:sz w:val="24"/>
-          <w:szCs w:val="24"/>
-        </w:rPr>
-      </w:pPr>
-      <w:r>
-        <w:rPr>
-          <w:bCs/>
-          <w:sz w:val="24"/>
-          <w:szCs w:val="24"/>
-        </w:rPr>
-        <w:t>Predictive maintenance algorithms</w:t>
-      </w:r>
-    </w:p>
-    <w:p>
-      <w:pPr>
-        <w:spacing w:after="0"/>
-        <w:jc w:val="both"/>
-        <w:rPr>
-          <w:bCs/>
-          <w:sz w:val="8"/>
-          <w:szCs w:val="8"/>
-        </w:rPr>
-      </w:pPr>
-    </w:p>
-    <w:p>
-      <w:pPr>
-        <w:spacing w:after="0"/>
-        <w:jc w:val="both"/>
-        <w:rPr>
-          <w:b/>
-          <w:bCs/>
-          <w:sz w:val="24"/>
-          <w:szCs w:val="24"/>
-        </w:rPr>
-      </w:pPr>
-      <w:r>
-        <w:rPr>
-          <w:b/>
-          <w:bCs/>
-          <w:sz w:val="24"/>
-          <w:szCs w:val="24"/>
-        </w:rPr>
-        <w:t>Communication Protocol Improvements</w:t>
-      </w:r>
-    </w:p>
-    <w:p>
-      <w:pPr>
-        <w:numPr>
-          <w:ilvl w:val="0"/>
-          <w:numId w:val="9"/>
-        </w:numPr>
-        <w:tabs>
-          <w:tab w:val="clear" w:pos="720"/>
-        </w:tabs>
-        <w:spacing w:after="80"/>
-        <w:ind w:left="425" w:hanging="357"/>
-        <w:jc w:val="both"/>
-        <w:rPr>
-          <w:b/>
-          <w:bCs/>
-          <w:sz w:val="24"/>
-          <w:szCs w:val="24"/>
-        </w:rPr>
-      </w:pPr>
-      <w:r>
-        <w:rPr>
-          <w:b/>
-          <w:bCs/>
-          <w:sz w:val="24"/>
-          <w:szCs w:val="24"/>
-        </w:rPr>
-        <w:t xml:space="preserve">Enhanced MQTT Architecture </w:t>
-      </w:r>
-    </w:p>
-    <w:p>
-      <w:pPr>
-        <w:numPr>
-          <w:ilvl w:val="1"/>
-          <w:numId w:val="7"/>
-        </w:numPr>
-        <w:tabs>
-          <w:tab w:val="clear" w:pos="1440"/>
-        </w:tabs>
-        <w:spacing w:after="0"/>
-        <w:ind w:left="709" w:hanging="357"/>
-        <w:jc w:val="both"/>
-        <w:rPr>
-          <w:bCs/>
-          <w:sz w:val="24"/>
-          <w:szCs w:val="24"/>
-        </w:rPr>
-      </w:pPr>
-      <w:r>
-        <w:rPr>
-          <w:bCs/>
-          <w:sz w:val="24"/>
-          <w:szCs w:val="24"/>
-        </w:rPr>
-        <w:t>Improved encryption mechanisms</w:t>
-      </w:r>
-    </w:p>
-    <w:p>
-      <w:pPr>
-        <w:numPr>
-          <w:ilvl w:val="1"/>
-          <w:numId w:val="7"/>
-        </w:numPr>
-        <w:tabs>
-          <w:tab w:val="clear" w:pos="1440"/>
-        </w:tabs>
-        <w:spacing w:after="0"/>
-        <w:ind w:left="709" w:hanging="357"/>
-        <w:jc w:val="both"/>
-        <w:rPr>
-          <w:bCs/>
-          <w:sz w:val="24"/>
-          <w:szCs w:val="24"/>
-        </w:rPr>
-      </w:pPr>
-      <w:r>
-        <w:rPr>
-          <w:bCs/>
-          <w:sz w:val="24"/>
-          <w:szCs w:val="24"/>
-        </w:rPr>
-        <w:t>More efficient bandwidth utilization</w:t>
-      </w:r>
-    </w:p>
-    <w:p>
-      <w:pPr>
-        <w:numPr>
-          <w:ilvl w:val="1"/>
-          <w:numId w:val="7"/>
-        </w:numPr>
-        <w:tabs>
-          <w:tab w:val="clear" w:pos="1440"/>
-        </w:tabs>
-        <w:spacing w:after="0"/>
-        <w:ind w:left="709" w:hanging="357"/>
-        <w:jc w:val="both"/>
-        <w:rPr>
-          <w:bCs/>
-          <w:sz w:val="24"/>
-          <w:szCs w:val="24"/>
-        </w:rPr>
-      </w:pPr>
-      <w:r>
-        <w:rPr>
-          <w:bCs/>
-          <w:sz w:val="24"/>
-          <w:szCs w:val="24"/>
-        </w:rPr>
-        <w:t>Support for larger payload transmissions</w:t>
-      </w:r>
-    </w:p>
-    <w:p>
-      <w:pPr>
-        <w:spacing w:after="0"/>
-        <w:jc w:val="both"/>
-        <w:rPr>
-          <w:bCs/>
-          <w:sz w:val="24"/>
-          <w:szCs w:val="24"/>
-        </w:rPr>
-      </w:pPr>
-    </w:p>
-    <w:p>
-      <w:pPr>
-        <w:spacing w:after="0"/>
-        <w:jc w:val="both"/>
-        <w:rPr>
-          <w:bCs/>
-          <w:sz w:val="24"/>
-          <w:szCs w:val="24"/>
-        </w:rPr>
-      </w:pPr>
-      <w:r>
-        <w:rPr>
-          <w:bCs/>
-          <w:sz w:val="24"/>
-          <w:szCs w:val="24"/>
-        </w:rPr>
-        <w:t>Further, for an even more enhance</w:t>
-      </w:r>
-      <w:r>
-        <w:rPr>
-          <w:bCs/>
-          <w:sz w:val="24"/>
-          <w:szCs w:val="24"/>
-        </w:rPr>
-        <w:t>d</w:t>
-      </w:r>
-      <w:r>
-        <w:rPr>
-          <w:bCs/>
-          <w:sz w:val="24"/>
-          <w:szCs w:val="24"/>
-        </w:rPr>
-        <w:t xml:space="preserve"> performance, we can completely migrate the backend </w:t>
-      </w:r>
-      <w:r>
-        <w:rPr>
-          <w:bCs/>
-          <w:sz w:val="24"/>
-          <w:szCs w:val="24"/>
-        </w:rPr>
-        <w:t>over to a Rust-based system, providing greater security and faster execution.</w:t>
-      </w:r>
-    </w:p>
-    <w:p>
-      <w:pPr>
-        <w:spacing w:after="0"/>
-        <w:jc w:val="both"/>
-        <w:rPr>
-          <w:bCs/>
-          <w:sz w:val="14"/>
-          <w:szCs w:val="14"/>
-        </w:rPr>
-      </w:pPr>
-    </w:p>
-    <w:p>
-      <w:pPr>
-        <w:spacing w:after="0"/>
-        <w:jc w:val="both"/>
-        <w:rPr>
-          <w:bCs/>
-          <w:sz w:val="24"/>
-          <w:szCs w:val="24"/>
-        </w:rPr>
-      </w:pPr>
-      <w:r>
-        <w:rPr>
-          <w:bCs/>
-          <w:sz w:val="24"/>
-          <w:szCs w:val="24"/>
-        </w:rPr>
-        <w:t>This is highly feasible, as ESP32 microcontroller also have integrations and support Rust, leading to a completely Rust-based system.</w:t>
-      </w:r>
-    </w:p>
-    <w:p>
-      <w:pPr>
-        <w:spacing w:after="0"/>
-        <w:jc w:val="both"/>
-        <w:rPr>
-          <w:bCs/>
-          <w:sz w:val="14"/>
-          <w:szCs w:val="14"/>
-        </w:rPr>
-      </w:pPr>
-    </w:p>
-    <w:p>
-      <w:pPr>
-        <w:spacing w:after="0"/>
-        <w:jc w:val="both"/>
-        <w:rPr>
-          <w:bCs/>
-          <w:sz w:val="24"/>
-          <w:szCs w:val="24"/>
-        </w:rPr>
-      </w:pPr>
-      <w:r>
-        <w:rPr>
-          <w:bCs/>
-          <w:sz w:val="24"/>
-          <w:szCs w:val="24"/>
-        </w:rPr>
-        <w:t>However, this comes with a downside. It greatly complicates the system, making it harder to manage.</w:t>
-      </w:r>
-    </w:p>
-    <w:p>
-      <w:pPr>
-        <w:spacing w:after="0"/>
-        <w:jc w:val="both"/>
-        <w:rPr>
-          <w:bCs/>
-          <w:sz w:val="4"/>
-          <w:szCs w:val="4"/>
-        </w:rPr>
-      </w:pPr>
-    </w:p>
-    <w:p>
-      <w:pPr>
-        <w:spacing w:after="0"/>
-        <w:jc w:val="both"/>
-        <w:rPr>
-          <w:bCs/>
-          <w:sz w:val="20"/>
-          <w:szCs w:val="20"/>
-        </w:rPr>
-      </w:pPr>
-    </w:p>
-    <w:p>
-      <w:pPr>
-        <w:jc w:val="both"/>
-        <w:rPr>
           <w:bCs/>
           <w:sz w:val="36"/>
           <w:szCs w:val="36"/>
@@ -6480,43 +6925,7 @@
           <w:sz w:val="24"/>
           <w:szCs w:val="24"/>
         </w:rPr>
-        <w:t>Colour</w:t>
-      </w:r>
-      <w:r>
-        <w:rPr>
-          <w:bCs/>
-          <w:sz w:val="24"/>
-          <w:szCs w:val="24"/>
-        </w:rPr>
-        <w:t xml:space="preserve"> E-Paper Technology Integration </w:t>
-      </w:r>
-    </w:p>
-    <w:p>
-      <w:pPr>
-        <w:numPr>
-          <w:ilvl w:val="0"/>
-          <w:numId w:val="16"/>
-        </w:numPr>
-        <w:tabs>
-          <w:tab w:val="clear" w:pos="720"/>
-          <w:tab w:val="num" w:pos="357"/>
-        </w:tabs>
-        <w:spacing w:after="20"/>
-        <w:ind w:left="426" w:hanging="357"/>
-        <w:jc w:val="both"/>
-        <w:rPr>
-          <w:bCs/>
-          <w:sz w:val="24"/>
-          <w:szCs w:val="24"/>
-        </w:rPr>
-      </w:pPr>
-      <w:r>
-        <w:rPr>
-          <w:bCs/>
-          <w:sz w:val="24"/>
-          <w:szCs w:val="24"/>
-        </w:rPr>
-        <w:t>Improved Refresh Rate Mechanisms</w:t>
+        <w:t xml:space="preserve">Colour E-Paper Technology Integration </w:t>
       </w:r>
     </w:p>
     <w:p>
@@ -10116,7 +10525,7 @@
   <w:style w:type="paragraph" w:default="1" w:styleId="Normal">
     <w:name w:val="Normal"/>
     <w:qFormat/>
-    <w:rsid w:val="003B6B9F"/>
+    <w:rsid w:val="00013EF6"/>
   </w:style>
   <w:style w:type="paragraph" w:styleId="Heading2">
     <w:name w:val="heading 2"/>
@@ -10144,6 +10553,7 @@
   <w:style w:type="character" w:default="1" w:styleId="DefaultParagraphFont">
     <w:name w:val="Default Paragraph Font"/>
     <w:uiPriority w:val="1"/>
+    <w:semiHidden/>
     <w:unhideWhenUsed/>
   </w:style>
   <w:style w:type="table" w:default="1" w:styleId="TableNormal">

</xml_diff>